<commit_message>
Rebrand, Office 2019/365, en-gb default and fallback, seperation of supported definitions
</commit_message>
<xml_diff>
--- a/Read Me.docx
+++ b/Read Me.docx
@@ -1,181 +1,151 @@
 
 <file path=word/document.xml><?xml version="1.0" encoding="utf-8"?>
-<w:document xmlns:wpc="http://schemas.microsoft.com/office/word/2010/wordprocessingCanvas" xmlns:cx="http://schemas.microsoft.com/office/drawing/2014/chartex" xmlns:cx1="http://schemas.microsoft.com/office/drawing/2015/9/8/chartex" xmlns:cx2="http://schemas.microsoft.com/office/drawing/2015/10/21/chartex" xmlns:mc="http://schemas.openxmlformats.org/markup-compatibility/2006" xmlns:o="urn:schemas-microsoft-com:office:office" xmlns:r="http://schemas.openxmlformats.org/officeDocument/2006/relationships" xmlns:m="http://schemas.openxmlformats.org/officeDocument/2006/math" xmlns:v="urn:schemas-microsoft-com:vml" xmlns:wp14="http://schemas.microsoft.com/office/word/2010/wordprocessingDrawing" xmlns:wp="http://schemas.openxmlformats.org/drawingml/2006/wordprocessingDrawing" xmlns:w10="urn:schemas-microsoft-com:office:word" xmlns:w="http://schemas.openxmlformats.org/wordprocessingml/2006/main" xmlns:w14="http://schemas.microsoft.com/office/word/2010/wordml" xmlns:w15="http://schemas.microsoft.com/office/word/2012/wordml" xmlns:w16se="http://schemas.microsoft.com/office/word/2015/wordml/symex" xmlns:wpg="http://schemas.microsoft.com/office/word/2010/wordprocessingGroup" xmlns:wpi="http://schemas.microsoft.com/office/word/2010/wordprocessingInk" xmlns:wne="http://schemas.microsoft.com/office/word/2006/wordml" xmlns:wps="http://schemas.microsoft.com/office/word/2010/wordprocessingShape" mc:Ignorable="w14 w15 w16se wp14">
+<w:document xmlns:wpc="http://schemas.microsoft.com/office/word/2010/wordprocessingCanvas" xmlns:cx="http://schemas.microsoft.com/office/drawing/2014/chartex" xmlns:cx1="http://schemas.microsoft.com/office/drawing/2015/9/8/chartex" xmlns:cx2="http://schemas.microsoft.com/office/drawing/2015/10/21/chartex" xmlns:cx3="http://schemas.microsoft.com/office/drawing/2016/5/9/chartex" xmlns:cx4="http://schemas.microsoft.com/office/drawing/2016/5/10/chartex" xmlns:cx5="http://schemas.microsoft.com/office/drawing/2016/5/11/chartex" xmlns:cx6="http://schemas.microsoft.com/office/drawing/2016/5/12/chartex" xmlns:cx7="http://schemas.microsoft.com/office/drawing/2016/5/13/chartex" xmlns:cx8="http://schemas.microsoft.com/office/drawing/2016/5/14/chartex" xmlns:mc="http://schemas.openxmlformats.org/markup-compatibility/2006" xmlns:aink="http://schemas.microsoft.com/office/drawing/2016/ink" xmlns:am3d="http://schemas.microsoft.com/office/drawing/2017/model3d" xmlns:o="urn:schemas-microsoft-com:office:office" xmlns:r="http://schemas.openxmlformats.org/officeDocument/2006/relationships" xmlns:m="http://schemas.openxmlformats.org/officeDocument/2006/math" xmlns:v="urn:schemas-microsoft-com:vml" xmlns:wp14="http://schemas.microsoft.com/office/word/2010/wordprocessingDrawing" xmlns:wp="http://schemas.openxmlformats.org/drawingml/2006/wordprocessingDrawing" xmlns:w10="urn:schemas-microsoft-com:office:word" xmlns:w="http://schemas.openxmlformats.org/wordprocessingml/2006/main" xmlns:w14="http://schemas.microsoft.com/office/word/2010/wordml" xmlns:w15="http://schemas.microsoft.com/office/word/2012/wordml" xmlns:w16cid="http://schemas.microsoft.com/office/word/2016/wordml/cid" xmlns:w16se="http://schemas.microsoft.com/office/word/2015/wordml/symex" xmlns:wpg="http://schemas.microsoft.com/office/word/2010/wordprocessingGroup" xmlns:wpi="http://schemas.microsoft.com/office/word/2010/wordprocessingInk" xmlns:wne="http://schemas.microsoft.com/office/word/2006/wordml" xmlns:wps="http://schemas.microsoft.com/office/word/2010/wordprocessingShape" mc:Ignorable="w14 w15 w16se w16cid wp14">
   <w:background w:color="F2F2F2" w:themeColor="background1" w:themeShade="F2"/>
   <w:body>
     <w:p>
       <w:pPr>
         <w:pStyle w:val="Heading1"/>
-        <w:spacing w:before="0"/>
         <w:rPr>
-          <w:color w:val="A6A6A6" w:themeColor="background1" w:themeShade="A6"/>
-          <w:sz w:val="28"/>
+          <w:rFonts w:ascii="Reef" w:hAnsi="Reef" w:cs="Reef"/>
         </w:rPr>
       </w:pPr>
       <w:bookmarkStart w:id="0" w:name="_Toc447137137"/>
-      <w:bookmarkStart w:id="1" w:name="OLE_LINK13"/>
-      <w:bookmarkStart w:id="2" w:name="_Toc451172691"/>
+      <w:bookmarkStart w:id="1" w:name="_Toc451172691"/>
+      <w:bookmarkStart w:id="2" w:name="OLE_LINK13"/>
       <w:r>
         <w:rPr>
-          <w:rFonts w:ascii="ONE DAY" w:hAnsi="ONE DAY"/>
-          <w:caps w:val="0"/>
-          <w:color w:val="A6A6A6" w:themeColor="background1" w:themeShade="A6"/>
-          <w:sz w:val="96"/>
-          <w14:textOutline w14:w="0" w14:cap="flat" w14:cmpd="sng" w14:algn="ctr">
-            <w14:noFill/>
-            <w14:prstDash w14:val="solid"/>
-            <w14:round/>
-          </w14:textOutline>
-          <w14:props3d w14:extrusionH="57150" w14:contourW="0" w14:prstMaterial="matte">
-            <w14:bevelT w14:w="63500" w14:h="12700" w14:prst="angle"/>
-            <w14:contourClr>
-              <w14:schemeClr w14:val="bg1">
-                <w14:lumMod w14:val="65000"/>
-              </w14:schemeClr>
-            </w14:contourClr>
-          </w14:props3d>
+          <w:rFonts w:ascii="Reef" w:hAnsi="Reef" w:cs="Reef"/>
         </w:rPr>
-        <w:t>KyG</w:t>
+        <w:t>knect</w:t>
+      </w:r>
+      <w:r>
+        <w:rPr>
+          <w:rFonts w:ascii="Reef" w:hAnsi="Reef" w:cs="Reef"/>
+        </w:rPr>
+        <w:t>G</w:t>
       </w:r>
       <w:bookmarkEnd w:id="0"/>
       <w:r>
         <w:rPr>
-          <w:rFonts w:ascii="ONE DAY" w:hAnsi="ONE DAY"/>
-          <w:caps w:val="0"/>
-          <w:color w:val="A6A6A6" w:themeColor="background1" w:themeShade="A6"/>
-          <w:sz w:val="96"/>
-          <w14:textOutline w14:w="0" w14:cap="flat" w14:cmpd="sng" w14:algn="ctr">
-            <w14:noFill/>
-            <w14:prstDash w14:val="solid"/>
-            <w14:round/>
-          </w14:textOutline>
-          <w14:props3d w14:extrusionH="57150" w14:contourW="0" w14:prstMaterial="matte">
-            <w14:bevelT w14:w="63500" w14:h="12700" w14:prst="angle"/>
-            <w14:contourClr>
-              <w14:schemeClr w14:val="bg1">
-                <w14:lumMod w14:val="65000"/>
-              </w14:schemeClr>
-            </w14:contourClr>
-          </w14:props3d>
+          <w:rFonts w:ascii="Reef" w:hAnsi="Reef" w:cs="Reef"/>
         </w:rPr>
-        <w:t>P</w:t>
+        <w:t>P v0.</w:t>
       </w:r>
       <w:r>
         <w:rPr>
-          <w:rFonts w:ascii="ONE DAY" w:hAnsi="ONE DAY"/>
-          <w:b/>
-          <w:caps w:val="0"/>
-          <w:color w:val="A6A6A6" w:themeColor="background1" w:themeShade="A6"/>
-          <w:sz w:val="96"/>
-          <w14:textOutline w14:w="0" w14:cap="flat" w14:cmpd="sng" w14:algn="ctr">
-            <w14:noFill/>
-            <w14:prstDash w14:val="solid"/>
-            <w14:round/>
-          </w14:textOutline>
-          <w14:props3d w14:extrusionH="57150" w14:contourW="0" w14:prstMaterial="matte">
-            <w14:bevelT w14:w="63500" w14:h="12700" w14:prst="angle"/>
-            <w14:contourClr>
-              <w14:schemeClr w14:val="bg1">
-                <w14:lumMod w14:val="65000"/>
-              </w14:schemeClr>
-            </w14:contourClr>
-          </w14:props3d>
+          <w:rFonts w:ascii="Reef" w:hAnsi="Reef" w:cs="Reef"/>
         </w:rPr>
-        <w:t xml:space="preserve"> </w:t>
+        <w:t>5</w:t>
+      </w:r>
+      <w:bookmarkEnd w:id="1"/>
+    </w:p>
+    <w:p>
+      <w:pPr>
+        <w:rPr>
+          <w:lang w:eastAsia="en-GB"/>
+        </w:rPr>
+      </w:pPr>
+      <w:r>
+        <w:rPr>
+          <w:lang w:eastAsia="en-GB"/>
+        </w:rPr>
+        <w:t xml:space="preserve">Version v0.5! </w:t>
+      </w:r>
+    </w:p>
+    <w:p>
+      <w:pPr>
+        <w:rPr>
+          <w:lang w:eastAsia="en-GB"/>
+        </w:rPr>
+      </w:pPr>
+      <w:r>
+        <w:rPr>
+          <w:lang w:eastAsia="en-GB"/>
+        </w:rPr>
+        <w:t xml:space="preserve">This is a </w:t>
       </w:r>
       <w:r>
         <w:rPr>
-          <w:rFonts w:ascii="ONE DAY" w:hAnsi="ONE DAY"/>
-          <w:caps w:val="0"/>
-          <w:color w:val="A6A6A6" w:themeColor="background1" w:themeShade="A6"/>
-          <w:sz w:val="96"/>
-          <w:vertAlign w:val="subscript"/>
-          <w14:textOutline w14:w="0" w14:cap="flat" w14:cmpd="sng" w14:algn="ctr">
-            <w14:noFill/>
-            <w14:prstDash w14:val="solid"/>
-            <w14:round/>
-          </w14:textOutline>
-          <w14:props3d w14:extrusionH="57150" w14:contourW="0" w14:prstMaterial="matte">
-            <w14:bevelT w14:w="63500" w14:h="12700" w14:prst="angle"/>
-            <w14:contourClr>
-              <w14:schemeClr w14:val="bg1">
-                <w14:lumMod w14:val="65000"/>
-              </w14:schemeClr>
-            </w14:contourClr>
-          </w14:props3d>
+          <w:lang w:eastAsia="en-GB"/>
         </w:rPr>
-        <w:t>v0.4.0</w:t>
+        <w:t>m</w:t>
       </w:r>
-      <w:bookmarkEnd w:id="2"/>
-    </w:p>
-    <w:p/>
-    <w:p>
       <w:r>
-        <w:t xml:space="preserve">Version v0.4.0! Yet another large step in </w:t>
+        <w:rPr>
+          <w:lang w:eastAsia="en-GB"/>
+        </w:rPr>
+        <w:t>aintenance</w:t>
       </w:r>
-      <w:proofErr w:type="spellStart"/>
       <w:r>
-        <w:t>KyGP’s</w:t>
-      </w:r>
-      <w:proofErr w:type="spellEnd"/>
-      <w:r>
-        <w:t xml:space="preserve"> functionality</w:t>
+        <w:rPr>
+          <w:lang w:eastAsia="en-GB"/>
+        </w:rPr>
+        <w:t xml:space="preserve"> release more than anything.</w:t>
       </w:r>
     </w:p>
     <w:p>
+      <w:pPr>
+        <w:rPr>
+          <w:lang w:eastAsia="en-GB"/>
+        </w:rPr>
+      </w:pPr>
       <w:r>
-        <w:t>Two of the things that have been fathomed recently, is the method to apply settings that use strings (REG_SZ) and the method to apply multiple (REG_SZ and (REG_DWORD) keys at the same time.</w:t>
+        <w:rPr>
+          <w:lang w:eastAsia="en-GB"/>
+        </w:rPr>
+        <w:t xml:space="preserve">Office 2016 terminology has been updated to identify as Office 2019 and Office 365, this is due to Microsoft not bumping up the version number and have </w:t>
+      </w:r>
+      <w:r>
+        <w:rPr>
+          <w:lang w:eastAsia="en-GB"/>
+        </w:rPr>
+        <w:t>preferred</w:t>
+      </w:r>
+      <w:r>
+        <w:rPr>
+          <w:lang w:eastAsia="en-GB"/>
+        </w:rPr>
+        <w:t xml:space="preserve"> to keep Office at 16.0.x.x.</w:t>
       </w:r>
     </w:p>
     <w:p>
+      <w:pPr>
+        <w:rPr>
+          <w:lang w:eastAsia="en-GB"/>
+        </w:rPr>
+      </w:pPr>
       <w:r>
-        <w:t>An example of applying multiple keys is the Prevent Java AutoUpdater policy we had.</w:t>
+        <w:rPr>
+          <w:lang w:eastAsia="en-GB"/>
+        </w:rPr>
+        <w:t>And that’s that for v0.5.0!</w:t>
       </w:r>
     </w:p>
     <w:p>
+      <w:pPr>
+        <w:rPr>
+          <w:lang w:eastAsia="en-GB"/>
+        </w:rPr>
+      </w:pPr>
       <w:r>
-        <w:t>Instead of having two separate policies or 32-bit Operating Systems and 64-bit Operating Systems, they have now been rolled into one; The benefit of doing this is that it minifies our lines somewhat, reduces th</w:t>
-      </w:r>
-      <w:r>
-        <w:t xml:space="preserve">e amount of policies we have on show and let’s face it, it looks tidier. </w:t>
-      </w:r>
-      <w:proofErr w:type="gramStart"/>
-      <w:r>
-        <w:t>:+</w:t>
-      </w:r>
-      <w:proofErr w:type="gramEnd"/>
-      <w:r>
-        <w:t>1:</w:t>
+        <w:rPr>
+          <w:lang w:eastAsia="en-GB"/>
+        </w:rPr>
+        <w:t>Quality control is taken seriously at Knect and we test each policy in a mixed client domain, with a Windows Server 2019 Domain Controller and Windows 7 to 10 Clients, sometimes for a laugh we do boot up XP and Vista virtual machines.</w:t>
       </w:r>
     </w:p>
     <w:p>
+      <w:pPr>
+        <w:rPr>
+          <w:lang w:eastAsia="en-GB"/>
+        </w:rPr>
+      </w:pPr>
       <w:r>
-        <w:t>We have also expanded further into managing settings in Microsoft Office, namely PowerPoint and also more complex items such as Search Engines in Internet Explorer (Edge will be looked into and other browsers may follow)</w:t>
-      </w:r>
-    </w:p>
-    <w:p>
-      <w:r>
-        <w:t xml:space="preserve">And that’s that for </w:t>
-      </w:r>
-      <w:r>
-        <w:t>v</w:t>
-      </w:r>
-      <w:r>
-        <w:t>0.</w:t>
-      </w:r>
-      <w:r>
-        <w:t>4.0</w:t>
-      </w:r>
-      <w:r>
-        <w:t>!</w:t>
-      </w:r>
-    </w:p>
-    <w:p>
-      <w:r>
-        <w:t xml:space="preserve">We have big plans for v0.5.0 and hopefully we won’t have a v0.4.1 ;-) We take our quality control seriously and </w:t>
-      </w:r>
-      <w:r>
-        <w:t>test each policy in a mixed client domain, with a Windows Server 2016 Preview Domain Controller and 7 to 10 Clients, sometimes for a laugh we do boot up an XP machine.</w:t>
+        <w:rPr>
+          <w:lang w:eastAsia="en-GB"/>
+        </w:rPr>
+        <w:t>For a Full/Quick Reference of the Group Policies, please check out the readme.docx</w:t>
       </w:r>
     </w:p>
     <w:p>
@@ -186,79 +156,19 @@
         <w:t>us</w:t>
       </w:r>
       <w:r>
-        <w:t xml:space="preserve"> on Twitte</w:t>
-      </w:r>
-      <w:bookmarkStart w:id="3" w:name="_GoBack"/>
-      <w:bookmarkEnd w:id="3"/>
-      <w:r>
-        <w:t>r @</w:t>
-      </w:r>
-      <w:proofErr w:type="spellStart"/>
-      <w:r>
-        <w:t>kylehulton</w:t>
-      </w:r>
-      <w:proofErr w:type="spellEnd"/>
-      <w:r>
-        <w:t xml:space="preserve"> </w:t>
-      </w:r>
-      <w:r>
-        <w:t>(</w:t>
+        <w:t xml:space="preserve"> on Twitter </w:t>
       </w:r>
       <w:hyperlink r:id="rId5" w:history="1">
         <w:r>
           <w:rPr>
             <w:rStyle w:val="Hyperlink"/>
-            <w:b/>
-            <w:color w:val="A5A5A5" w:themeColor="accent3"/>
-            <w14:textOutline w14:w="0" w14:cap="flat" w14:cmpd="sng" w14:algn="ctr">
-              <w14:noFill/>
-              <w14:prstDash w14:val="solid"/>
-              <w14:round/>
-            </w14:textOutline>
-            <w14:props3d w14:extrusionH="57150" w14:contourW="0" w14:prstMaterial="matte">
-              <w14:bevelT w14:w="63500" w14:h="12700" w14:prst="angle"/>
-              <w14:contourClr>
-                <w14:schemeClr w14:val="bg1">
-                  <w14:lumMod w14:val="65000"/>
-                </w14:schemeClr>
-              </w14:contourClr>
-            </w14:props3d>
           </w:rPr>
-          <w:t>HTTPS://WWW.TWITTER.COM/KYLEHULTON</w:t>
+          <w:t>@kylehulton</w:t>
         </w:r>
       </w:hyperlink>
       <w:r>
-        <w:t xml:space="preserve">) </w:t>
+        <w:t>.</w:t>
       </w:r>
-      <w:r>
-        <w:t>or via email at</w:t>
-      </w:r>
-      <w:r>
-        <w:t xml:space="preserve"> </w:t>
-      </w:r>
-      <w:hyperlink r:id="rId6" w:history="1">
-        <w:r>
-          <w:rPr>
-            <w:rStyle w:val="Hyperlink"/>
-            <w:b/>
-            <w:color w:val="A5A5A5" w:themeColor="accent3"/>
-            <w14:textOutline w14:w="0" w14:cap="flat" w14:cmpd="sng" w14:algn="ctr">
-              <w14:noFill/>
-              <w14:prstDash w14:val="solid"/>
-              <w14:round/>
-            </w14:textOutline>
-            <w14:props3d w14:extrusionH="57150" w14:contourW="0" w14:prstMaterial="matte">
-              <w14:bevelT w14:w="63500" w14:h="12700" w14:prst="angle"/>
-              <w14:contourClr>
-                <w14:schemeClr w14:val="bg1">
-                  <w14:lumMod w14:val="65000"/>
-                </w14:schemeClr>
-              </w14:contourClr>
-            </w14:props3d>
-          </w:rPr>
-          <w:t>KYLE.HULTON@KYIT.CO.UK</w:t>
-        </w:r>
-      </w:hyperlink>
     </w:p>
     <w:sdt>
       <w:sdtPr>
@@ -276,12 +186,16 @@
         <w:p>
           <w:pPr>
             <w:rPr>
+              <w:b/>
               <w:sz w:val="24"/>
+              <w:u w:val="single"/>
             </w:rPr>
           </w:pPr>
           <w:r>
             <w:rPr>
+              <w:b/>
               <w:sz w:val="24"/>
+              <w:u w:val="single"/>
             </w:rPr>
             <w:t>Contents</w:t>
           </w:r>
@@ -377,7 +291,8 @@
             <w:r>
               <w:rPr>
                 <w:rStyle w:val="Hyperlink"/>
-                <w:rFonts w:ascii="ONE DAY" w:hAnsi="ONE DAY"/>
+                <w:rFonts w:ascii="Reef" w:hAnsi="Reef" w:cs="Reef"/>
+                <w:i w:val="0"/>
                 <w:noProof/>
                 <w:color w:val="03407D" w:themeColor="hyperlink" w:themeShade="A6"/>
                 <w14:textOutline w14:w="0" w14:cap="flat" w14:cmpd="sng" w14:algn="ctr">
@@ -394,12 +309,59 @@
                   </w14:contourClr>
                 </w14:props3d>
               </w:rPr>
-              <w:t xml:space="preserve">KyGP </w:t>
+              <w:t>K</w:t>
             </w:r>
             <w:r>
               <w:rPr>
                 <w:rStyle w:val="Hyperlink"/>
-                <w:rFonts w:ascii="ONE DAY" w:hAnsi="ONE DAY"/>
+                <w:rFonts w:ascii="Reef" w:hAnsi="Reef" w:cs="Reef"/>
+                <w:i w:val="0"/>
+                <w:noProof/>
+                <w:color w:val="03407D" w:themeColor="hyperlink" w:themeShade="A6"/>
+                <w14:textOutline w14:w="0" w14:cap="flat" w14:cmpd="sng" w14:algn="ctr">
+                  <w14:noFill/>
+                  <w14:prstDash w14:val="solid"/>
+                  <w14:round/>
+                </w14:textOutline>
+                <w14:props3d w14:extrusionH="57150" w14:contourW="0" w14:prstMaterial="matte">
+                  <w14:bevelT w14:w="63500" w14:h="12700" w14:prst="angle"/>
+                  <w14:contourClr>
+                    <w14:schemeClr w14:val="bg1">
+                      <w14:lumMod w14:val="65000"/>
+                    </w14:schemeClr>
+                  </w14:contourClr>
+                </w14:props3d>
+              </w:rPr>
+              <w:t>nectGP</w:t>
+            </w:r>
+            <w:r>
+              <w:rPr>
+                <w:rStyle w:val="Hyperlink"/>
+                <w:rFonts w:ascii="Reef" w:hAnsi="Reef" w:cs="Reef"/>
+                <w:i w:val="0"/>
+                <w:noProof/>
+                <w:color w:val="03407D" w:themeColor="hyperlink" w:themeShade="A6"/>
+                <w14:textOutline w14:w="0" w14:cap="flat" w14:cmpd="sng" w14:algn="ctr">
+                  <w14:noFill/>
+                  <w14:prstDash w14:val="solid"/>
+                  <w14:round/>
+                </w14:textOutline>
+                <w14:props3d w14:extrusionH="57150" w14:contourW="0" w14:prstMaterial="matte">
+                  <w14:bevelT w14:w="63500" w14:h="12700" w14:prst="angle"/>
+                  <w14:contourClr>
+                    <w14:schemeClr w14:val="bg1">
+                      <w14:lumMod w14:val="65000"/>
+                    </w14:schemeClr>
+                  </w14:contourClr>
+                </w14:props3d>
+              </w:rPr>
+              <w:t xml:space="preserve"> </w:t>
+            </w:r>
+            <w:r>
+              <w:rPr>
+                <w:rStyle w:val="Hyperlink"/>
+                <w:rFonts w:ascii="Reef" w:hAnsi="Reef" w:cs="Reef"/>
+                <w:i w:val="0"/>
                 <w:noProof/>
                 <w:color w:val="03407D" w:themeColor="hyperlink" w:themeShade="A6"/>
                 <w:vertAlign w:val="subscript"/>
@@ -417,7 +379,31 @@
                   </w14:contourClr>
                 </w14:props3d>
               </w:rPr>
-              <w:t>v0.4.0</w:t>
+              <w:t>v0.</w:t>
+            </w:r>
+            <w:r>
+              <w:rPr>
+                <w:rStyle w:val="Hyperlink"/>
+                <w:rFonts w:ascii="Reef" w:hAnsi="Reef" w:cs="Reef"/>
+                <w:i w:val="0"/>
+                <w:noProof/>
+                <w:color w:val="03407D" w:themeColor="hyperlink" w:themeShade="A6"/>
+                <w:vertAlign w:val="subscript"/>
+                <w14:textOutline w14:w="0" w14:cap="flat" w14:cmpd="sng" w14:algn="ctr">
+                  <w14:noFill/>
+                  <w14:prstDash w14:val="solid"/>
+                  <w14:round/>
+                </w14:textOutline>
+                <w14:props3d w14:extrusionH="57150" w14:contourW="0" w14:prstMaterial="matte">
+                  <w14:bevelT w14:w="63500" w14:h="12700" w14:prst="angle"/>
+                  <w14:contourClr>
+                    <w14:schemeClr w14:val="bg1">
+                      <w14:lumMod w14:val="65000"/>
+                    </w14:schemeClr>
+                  </w14:contourClr>
+                </w14:props3d>
+              </w:rPr>
+              <w:t>5</w:t>
             </w:r>
             <w:r>
               <w:rPr>
@@ -534,7 +520,7 @@
                 <w:noProof/>
                 <w:webHidden/>
               </w:rPr>
-              <w:t>3</w:t>
+              <w:t>2</w:t>
             </w:r>
             <w:r>
               <w:rPr>
@@ -610,7 +596,7 @@
                 <w:noProof/>
                 <w:webHidden/>
               </w:rPr>
-              <w:t>3</w:t>
+              <w:t>2</w:t>
             </w:r>
             <w:r>
               <w:rPr>
@@ -682,7 +668,7 @@
                 <w:noProof/>
                 <w:webHidden/>
               </w:rPr>
-              <w:t>3</w:t>
+              <w:t>2</w:t>
             </w:r>
             <w:r>
               <w:rPr>
@@ -713,7 +699,21 @@
                 <w:rStyle w:val="Hyperlink"/>
                 <w:noProof/>
               </w:rPr>
-              <w:t>KyGP/Java</w:t>
+              <w:t>K</w:t>
+            </w:r>
+            <w:r>
+              <w:rPr>
+                <w:rStyle w:val="Hyperlink"/>
+                <w:noProof/>
+              </w:rPr>
+              <w:t>nect</w:t>
+            </w:r>
+            <w:r>
+              <w:rPr>
+                <w:rStyle w:val="Hyperlink"/>
+                <w:noProof/>
+              </w:rPr>
+              <w:t>GP/Java</w:t>
             </w:r>
             <w:r>
               <w:rPr>
@@ -754,7 +754,7 @@
                 <w:noProof/>
                 <w:webHidden/>
               </w:rPr>
-              <w:t>3</w:t>
+              <w:t>2</w:t>
             </w:r>
             <w:r>
               <w:rPr>
@@ -826,7 +826,7 @@
                 <w:noProof/>
                 <w:webHidden/>
               </w:rPr>
-              <w:t>3</w:t>
+              <w:t>2</w:t>
             </w:r>
             <w:r>
               <w:rPr>
@@ -857,7 +857,14 @@
                 <w:rStyle w:val="Hyperlink"/>
                 <w:noProof/>
               </w:rPr>
-              <w:t>KyGP/ Windows /Control Panel/ Security and Maintenance</w:t>
+              <w:t>KnectGP</w:t>
+            </w:r>
+            <w:r>
+              <w:rPr>
+                <w:rStyle w:val="Hyperlink"/>
+                <w:noProof/>
+              </w:rPr>
+              <w:t>/ Windows /Control Panel/ Security and Maintenance</w:t>
             </w:r>
             <w:r>
               <w:rPr>
@@ -898,7 +905,7 @@
                 <w:noProof/>
                 <w:webHidden/>
               </w:rPr>
-              <w:t>3</w:t>
+              <w:t>2</w:t>
             </w:r>
             <w:r>
               <w:rPr>
@@ -970,7 +977,7 @@
                 <w:noProof/>
                 <w:webHidden/>
               </w:rPr>
-              <w:t>3</w:t>
+              <w:t>2</w:t>
             </w:r>
             <w:r>
               <w:rPr>
@@ -1042,7 +1049,7 @@
                 <w:noProof/>
                 <w:webHidden/>
               </w:rPr>
-              <w:t>4</w:t>
+              <w:t>3</w:t>
             </w:r>
             <w:r>
               <w:rPr>
@@ -1075,7 +1082,16 @@
                 <w:smallCaps/>
                 <w:noProof/>
               </w:rPr>
-              <w:t>KyGP/ Internet Explorer</w:t>
+              <w:t>KnectGP</w:t>
+            </w:r>
+            <w:r>
+              <w:rPr>
+                <w:rStyle w:val="Hyperlink"/>
+                <w:rFonts w:eastAsiaTheme="majorEastAsia" w:cstheme="majorBidi"/>
+                <w:smallCaps/>
+                <w:noProof/>
+              </w:rPr>
+              <w:t>/ Internet Explorer</w:t>
             </w:r>
             <w:r>
               <w:rPr>
@@ -1116,7 +1132,7 @@
                 <w:noProof/>
                 <w:webHidden/>
               </w:rPr>
-              <w:t>4</w:t>
+              <w:t>3</w:t>
             </w:r>
             <w:r>
               <w:rPr>
@@ -1191,7 +1207,7 @@
                 <w:noProof/>
                 <w:webHidden/>
               </w:rPr>
-              <w:t>4</w:t>
+              <w:t>3</w:t>
             </w:r>
             <w:r>
               <w:rPr>
@@ -1224,7 +1240,16 @@
                 <w:smallCaps/>
                 <w:noProof/>
               </w:rPr>
-              <w:t>KyGP/ Microsoft Office/Office 2010/ PowerPoint 2010</w:t>
+              <w:t>KnectGP</w:t>
+            </w:r>
+            <w:r>
+              <w:rPr>
+                <w:rStyle w:val="Hyperlink"/>
+                <w:rFonts w:eastAsiaTheme="majorEastAsia" w:cstheme="majorBidi"/>
+                <w:smallCaps/>
+                <w:noProof/>
+              </w:rPr>
+              <w:t>/ Microsoft Office/Office 2010/ PowerPoint 2010</w:t>
             </w:r>
             <w:r>
               <w:rPr>
@@ -1265,7 +1290,7 @@
                 <w:noProof/>
                 <w:webHidden/>
               </w:rPr>
-              <w:t>4</w:t>
+              <w:t>3</w:t>
             </w:r>
             <w:r>
               <w:rPr>
@@ -1340,7 +1365,7 @@
                 <w:noProof/>
                 <w:webHidden/>
               </w:rPr>
-              <w:t>4</w:t>
+              <w:t>3</w:t>
             </w:r>
             <w:r>
               <w:rPr>
@@ -1373,7 +1398,16 @@
                 <w:smallCaps/>
                 <w:noProof/>
               </w:rPr>
-              <w:t>KyGP/ Microsoft Office/Office 2013/ PowerPoint 2013</w:t>
+              <w:t>KnectGP</w:t>
+            </w:r>
+            <w:r>
+              <w:rPr>
+                <w:rStyle w:val="Hyperlink"/>
+                <w:rFonts w:eastAsiaTheme="majorEastAsia" w:cstheme="majorBidi"/>
+                <w:smallCaps/>
+                <w:noProof/>
+              </w:rPr>
+              <w:t>/ Microsoft Office/Office 2013/ PowerPoint 2013</w:t>
             </w:r>
             <w:r>
               <w:rPr>
@@ -1414,7 +1448,7 @@
                 <w:noProof/>
                 <w:webHidden/>
               </w:rPr>
-              <w:t>4</w:t>
+              <w:t>3</w:t>
             </w:r>
             <w:r>
               <w:rPr>
@@ -1489,7 +1523,7 @@
                 <w:noProof/>
                 <w:webHidden/>
               </w:rPr>
-              <w:t>4</w:t>
+              <w:t>3</w:t>
             </w:r>
             <w:r>
               <w:rPr>
@@ -1522,7 +1556,70 @@
                 <w:smallCaps/>
                 <w:noProof/>
               </w:rPr>
-              <w:t>KyGP/ Microsoft Office/Office 2016/ PowerPoint 2016</w:t>
+              <w:t>KnectGP</w:t>
+            </w:r>
+            <w:r>
+              <w:rPr>
+                <w:rStyle w:val="Hyperlink"/>
+                <w:rFonts w:eastAsiaTheme="majorEastAsia" w:cstheme="majorBidi"/>
+                <w:smallCaps/>
+                <w:noProof/>
+              </w:rPr>
+              <w:t>/ Microsoft Office/</w:t>
+            </w:r>
+            <w:r>
+              <w:rPr>
+                <w:rStyle w:val="Hyperlink"/>
+                <w:rFonts w:eastAsiaTheme="majorEastAsia" w:cstheme="majorBidi"/>
+                <w:smallCaps/>
+                <w:noProof/>
+              </w:rPr>
+              <w:t>Office 2016/2019 and Office 365</w:t>
+            </w:r>
+            <w:r>
+              <w:rPr>
+                <w:rStyle w:val="Hyperlink"/>
+                <w:rFonts w:eastAsiaTheme="majorEastAsia" w:cstheme="majorBidi"/>
+                <w:smallCaps/>
+                <w:noProof/>
+              </w:rPr>
+              <w:t>/ PowerPoint 2016</w:t>
+            </w:r>
+            <w:r>
+              <w:rPr>
+                <w:rStyle w:val="Hyperlink"/>
+                <w:rFonts w:eastAsiaTheme="majorEastAsia" w:cstheme="majorBidi"/>
+                <w:smallCaps/>
+                <w:noProof/>
+              </w:rPr>
+              <w:t>/</w:t>
+            </w:r>
+            <w:r>
+              <w:rPr>
+                <w:rStyle w:val="Hyperlink"/>
+                <w:rFonts w:eastAsiaTheme="majorEastAsia" w:cstheme="majorBidi"/>
+                <w:smallCaps/>
+                <w:noProof/>
+              </w:rPr>
+              <w:t xml:space="preserve">2019 and </w:t>
+            </w:r>
+            <w:r>
+              <w:rPr>
+                <w:rStyle w:val="Hyperlink"/>
+                <w:rFonts w:eastAsiaTheme="majorEastAsia" w:cstheme="majorBidi"/>
+                <w:smallCaps/>
+                <w:noProof/>
+              </w:rPr>
+              <w:t>PowerPoint</w:t>
+            </w:r>
+            <w:r>
+              <w:rPr>
+                <w:rStyle w:val="Hyperlink"/>
+                <w:rFonts w:eastAsiaTheme="majorEastAsia" w:cstheme="majorBidi"/>
+                <w:smallCaps/>
+                <w:noProof/>
+              </w:rPr>
+              <w:t xml:space="preserve"> 365</w:t>
             </w:r>
             <w:r>
               <w:rPr>
@@ -1563,7 +1660,7 @@
                 <w:noProof/>
                 <w:webHidden/>
               </w:rPr>
-              <w:t>5</w:t>
+              <w:t>4</w:t>
             </w:r>
             <w:r>
               <w:rPr>
@@ -1638,7 +1735,7 @@
                 <w:noProof/>
                 <w:webHidden/>
               </w:rPr>
-              <w:t>5</w:t>
+              <w:t>4</w:t>
             </w:r>
             <w:r>
               <w:rPr>
@@ -1671,7 +1768,16 @@
                 <w:smallCaps/>
                 <w:noProof/>
               </w:rPr>
-              <w:t>KyGP/ Windows 10/Control Panel/File Explorer Options</w:t>
+              <w:t>KnectGP</w:t>
+            </w:r>
+            <w:r>
+              <w:rPr>
+                <w:rStyle w:val="Hyperlink"/>
+                <w:rFonts w:eastAsiaTheme="majorEastAsia" w:cstheme="majorBidi"/>
+                <w:smallCaps/>
+                <w:noProof/>
+              </w:rPr>
+              <w:t>/ Windows 10/Control Panel/File Explorer Options</w:t>
             </w:r>
             <w:r>
               <w:rPr>
@@ -1712,7 +1818,7 @@
                 <w:noProof/>
                 <w:webHidden/>
               </w:rPr>
-              <w:t>5</w:t>
+              <w:t>4</w:t>
             </w:r>
             <w:r>
               <w:rPr>
@@ -1787,7 +1893,7 @@
                 <w:noProof/>
                 <w:webHidden/>
               </w:rPr>
-              <w:t>5</w:t>
+              <w:t>4</w:t>
             </w:r>
             <w:r>
               <w:rPr>
@@ -1820,7 +1926,16 @@
                 <w:smallCaps/>
                 <w:noProof/>
               </w:rPr>
-              <w:t>KyGP/ Windows 10/Settings/ Personalisation/Colours</w:t>
+              <w:t>KnectGP</w:t>
+            </w:r>
+            <w:r>
+              <w:rPr>
+                <w:rStyle w:val="Hyperlink"/>
+                <w:rFonts w:eastAsiaTheme="majorEastAsia" w:cstheme="majorBidi"/>
+                <w:smallCaps/>
+                <w:noProof/>
+              </w:rPr>
+              <w:t>/ Windows 10/Settings/ Personalisation/Colours</w:t>
             </w:r>
             <w:r>
               <w:rPr>
@@ -1861,7 +1976,7 @@
                 <w:noProof/>
                 <w:webHidden/>
               </w:rPr>
-              <w:t>5</w:t>
+              <w:t>4</w:t>
             </w:r>
             <w:r>
               <w:rPr>
@@ -1936,7 +2051,7 @@
                 <w:noProof/>
                 <w:webHidden/>
               </w:rPr>
-              <w:t>5</w:t>
+              <w:t>4</w:t>
             </w:r>
             <w:r>
               <w:rPr>
@@ -1969,7 +2084,16 @@
                 <w:smallCaps/>
                 <w:noProof/>
               </w:rPr>
-              <w:t>KyGP/ Windows 10/Settings/ Personalisation/Colours</w:t>
+              <w:t>KnectGP</w:t>
+            </w:r>
+            <w:r>
+              <w:rPr>
+                <w:rStyle w:val="Hyperlink"/>
+                <w:rFonts w:eastAsiaTheme="majorEastAsia" w:cstheme="majorBidi"/>
+                <w:smallCaps/>
+                <w:noProof/>
+              </w:rPr>
+              <w:t>/ Windows 10/Settings/ Personalisation/Colours</w:t>
             </w:r>
             <w:r>
               <w:rPr>
@@ -2010,7 +2134,7 @@
                 <w:noProof/>
                 <w:webHidden/>
               </w:rPr>
-              <w:t>6</w:t>
+              <w:t>5</w:t>
             </w:r>
             <w:r>
               <w:rPr>
@@ -2085,7 +2209,7 @@
                 <w:noProof/>
                 <w:webHidden/>
               </w:rPr>
-              <w:t>6</w:t>
+              <w:t>5</w:t>
             </w:r>
             <w:r>
               <w:rPr>
@@ -2118,7 +2242,16 @@
                 <w:smallCaps/>
                 <w:noProof/>
               </w:rPr>
-              <w:t>KyGP/ Windows 10/Settings/ Personalisation/Colours</w:t>
+              <w:t>KnectGP</w:t>
+            </w:r>
+            <w:r>
+              <w:rPr>
+                <w:rStyle w:val="Hyperlink"/>
+                <w:rFonts w:eastAsiaTheme="majorEastAsia" w:cstheme="majorBidi"/>
+                <w:smallCaps/>
+                <w:noProof/>
+              </w:rPr>
+              <w:t>/ Windows 10/Settings/ Personalisation/Colours</w:t>
             </w:r>
             <w:r>
               <w:rPr>
@@ -2159,7 +2292,7 @@
                 <w:noProof/>
                 <w:webHidden/>
               </w:rPr>
-              <w:t>6</w:t>
+              <w:t>5</w:t>
             </w:r>
             <w:r>
               <w:rPr>
@@ -2234,7 +2367,7 @@
                 <w:noProof/>
                 <w:webHidden/>
               </w:rPr>
-              <w:t>6</w:t>
+              <w:t>5</w:t>
             </w:r>
             <w:r>
               <w:rPr>
@@ -2276,7 +2409,7 @@
         </w:p>
       </w:sdtContent>
     </w:sdt>
-    <w:bookmarkStart w:id="4" w:name="_Toc447137138" w:displacedByCustomXml="prev"/>
+    <w:bookmarkStart w:id="3" w:name="_Toc447137138" w:displacedByCustomXml="prev"/>
     <w:p>
       <w:r>
         <w:br w:type="page"/>
@@ -2287,7 +2420,7 @@
         <w:pStyle w:val="NoSpacing"/>
         <w:sectPr>
           <w:pgSz w:w="11906" w:h="16838"/>
-          <w:pgMar w:top="1440" w:right="1440" w:bottom="1440" w:left="1440" w:header="708" w:footer="708" w:gutter="0"/>
+          <w:pgMar w:top="567" w:right="1440" w:bottom="1440" w:left="1440" w:header="708" w:footer="708" w:gutter="0"/>
           <w:cols w:space="708"/>
           <w:docGrid w:linePitch="360"/>
         </w:sectPr>
@@ -2297,13 +2430,13 @@
       <w:pPr>
         <w:pStyle w:val="Heading1"/>
       </w:pPr>
-      <w:bookmarkStart w:id="5" w:name="_Toc451172692"/>
+      <w:bookmarkStart w:id="4" w:name="_Toc451172692"/>
       <w:r>
         <w:lastRenderedPageBreak/>
         <w:t>Installation</w:t>
       </w:r>
+      <w:bookmarkEnd w:id="3"/>
       <w:bookmarkEnd w:id="4"/>
-      <w:bookmarkEnd w:id="5"/>
     </w:p>
     <w:p>
       <w:r>
@@ -2312,7 +2445,13 @@
     </w:p>
     <w:p>
       <w:r>
-        <w:t>If you do not have a Central Store setup, you can install KyGP to C:\Windows\PolicyDefinitions.</w:t>
+        <w:t xml:space="preserve">If you do not have a Central Store setup, you can install </w:t>
+      </w:r>
+      <w:r>
+        <w:t>KnectGP</w:t>
+      </w:r>
+      <w:r>
+        <w:t xml:space="preserve"> to C:\Windows\PolicyDefinitions.</w:t>
       </w:r>
     </w:p>
     <w:p>
@@ -2332,41 +2471,40 @@
           <w:szCs w:val="56"/>
         </w:rPr>
       </w:pPr>
-      <w:bookmarkStart w:id="6" w:name="_Toc447137139"/>
-      <w:bookmarkStart w:id="7" w:name="_Toc451172693"/>
+      <w:bookmarkStart w:id="5" w:name="_Toc447137139"/>
+      <w:bookmarkStart w:id="6" w:name="_Toc451172693"/>
       <w:r>
         <w:t>Group Policy Reference</w:t>
       </w:r>
+      <w:bookmarkEnd w:id="5"/>
       <w:bookmarkEnd w:id="6"/>
-      <w:bookmarkEnd w:id="7"/>
     </w:p>
     <w:p>
       <w:pPr>
         <w:pStyle w:val="Heading2"/>
         <w:spacing w:after="240"/>
       </w:pPr>
-      <w:bookmarkStart w:id="8" w:name="_Toc447137140"/>
-      <w:bookmarkStart w:id="9" w:name="_Toc451172694"/>
+      <w:bookmarkStart w:id="7" w:name="_Toc447137140"/>
+      <w:bookmarkStart w:id="8" w:name="_Toc451172694"/>
       <w:r>
         <w:t>Computer Configuration</w:t>
       </w:r>
+      <w:bookmarkEnd w:id="7"/>
       <w:bookmarkEnd w:id="8"/>
-      <w:bookmarkEnd w:id="9"/>
     </w:p>
     <w:tbl>
       <w:tblPr>
         <w:tblStyle w:val="TableGrid"/>
-        <w:tblW w:w="14174" w:type="dxa"/>
-        <w:tblLayout w:type="fixed"/>
+        <w:tblW w:w="5000" w:type="pct"/>
         <w:tblLook w:val="04A0" w:firstRow="1" w:lastRow="0" w:firstColumn="1" w:lastColumn="0" w:noHBand="0" w:noVBand="1"/>
       </w:tblPr>
       <w:tblGrid>
-        <w:gridCol w:w="1701"/>
-        <w:gridCol w:w="1701"/>
-        <w:gridCol w:w="1701"/>
-        <w:gridCol w:w="5669"/>
-        <w:gridCol w:w="1701"/>
-        <w:gridCol w:w="1701"/>
+        <w:gridCol w:w="1887"/>
+        <w:gridCol w:w="1887"/>
+        <w:gridCol w:w="1887"/>
+        <w:gridCol w:w="6290"/>
+        <w:gridCol w:w="1887"/>
+        <w:gridCol w:w="1887"/>
       </w:tblGrid>
       <w:tr>
         <w:trPr>
@@ -2375,11 +2513,11 @@
         </w:trPr>
         <w:tc>
           <w:tcPr>
-            <w:tcW w:w="1701" w:type="dxa"/>
-          </w:tcPr>
-          <w:p>
-            <w:bookmarkStart w:id="10" w:name="OLE_LINK2"/>
-            <w:bookmarkStart w:id="11" w:name="OLE_LINK3"/>
+            <w:tcW w:w="600" w:type="pct"/>
+          </w:tcPr>
+          <w:p>
+            <w:bookmarkStart w:id="9" w:name="OLE_LINK2"/>
+            <w:bookmarkStart w:id="10" w:name="OLE_LINK3"/>
             <w:r>
               <w:t>Category</w:t>
             </w:r>
@@ -2387,7 +2525,7 @@
         </w:tc>
         <w:tc>
           <w:tcPr>
-            <w:tcW w:w="1701" w:type="dxa"/>
+            <w:tcW w:w="600" w:type="pct"/>
           </w:tcPr>
           <w:p>
             <w:r>
@@ -2397,7 +2535,7 @@
         </w:tc>
         <w:tc>
           <w:tcPr>
-            <w:tcW w:w="1701" w:type="dxa"/>
+            <w:tcW w:w="600" w:type="pct"/>
           </w:tcPr>
           <w:p>
             <w:r>
@@ -2407,7 +2545,7 @@
         </w:tc>
         <w:tc>
           <w:tcPr>
-            <w:tcW w:w="5669" w:type="dxa"/>
+            <w:tcW w:w="2000" w:type="pct"/>
           </w:tcPr>
           <w:p>
             <w:r>
@@ -2417,7 +2555,7 @@
         </w:tc>
         <w:tc>
           <w:tcPr>
-            <w:tcW w:w="1701" w:type="dxa"/>
+            <w:tcW w:w="600" w:type="pct"/>
           </w:tcPr>
           <w:p>
             <w:r>
@@ -2427,7 +2565,7 @@
         </w:tc>
         <w:tc>
           <w:tcPr>
-            <w:tcW w:w="1701" w:type="dxa"/>
+            <w:tcW w:w="600" w:type="pct"/>
           </w:tcPr>
           <w:p>
             <w:r>
@@ -2443,50 +2581,50 @@
         </w:trPr>
         <w:tc>
           <w:tcPr>
-            <w:tcW w:w="1701" w:type="dxa"/>
+            <w:tcW w:w="600" w:type="pct"/>
           </w:tcPr>
           <w:p>
             <w:pPr>
               <w:pStyle w:val="Heading3"/>
             </w:pPr>
-            <w:bookmarkStart w:id="12" w:name="_Toc451172695"/>
-            <w:r>
-              <w:t>KyGP/Java</w:t>
-            </w:r>
-            <w:bookmarkEnd w:id="12"/>
-          </w:p>
-        </w:tc>
-        <w:tc>
-          <w:tcPr>
-            <w:tcW w:w="1701" w:type="dxa"/>
+            <w:bookmarkStart w:id="11" w:name="_Toc451172695"/>
+            <w:r>
+              <w:t>KnectGP</w:t>
+            </w:r>
+            <w:r>
+              <w:t>/Java</w:t>
+            </w:r>
+            <w:bookmarkEnd w:id="11"/>
+          </w:p>
+        </w:tc>
+        <w:tc>
+          <w:tcPr>
+            <w:tcW w:w="600" w:type="pct"/>
           </w:tcPr>
           <w:p>
             <w:pPr>
               <w:pStyle w:val="Heading4"/>
             </w:pPr>
-            <w:bookmarkStart w:id="13" w:name="_Toc451172696"/>
+            <w:bookmarkStart w:id="12" w:name="_Toc451172696"/>
             <w:r>
               <w:t>Prevent Java AutoUpdater from Running</w:t>
             </w:r>
-            <w:bookmarkEnd w:id="13"/>
-          </w:p>
-        </w:tc>
-        <w:tc>
-          <w:tcPr>
-            <w:tcW w:w="1701" w:type="dxa"/>
-          </w:tcPr>
-          <w:p>
-            <w:r>
-              <w:t>Java</w:t>
-            </w:r>
-            <w:r>
-              <w:t xml:space="preserve"> Runtime Environment</w:t>
-            </w:r>
-          </w:p>
-        </w:tc>
-        <w:tc>
-          <w:tcPr>
-            <w:tcW w:w="5669" w:type="dxa"/>
+            <w:bookmarkEnd w:id="12"/>
+          </w:p>
+        </w:tc>
+        <w:tc>
+          <w:tcPr>
+            <w:tcW w:w="600" w:type="pct"/>
+          </w:tcPr>
+          <w:p>
+            <w:r>
+              <w:t>Java Runtime Environment</w:t>
+            </w:r>
+          </w:p>
+        </w:tc>
+        <w:tc>
+          <w:tcPr>
+            <w:tcW w:w="2000" w:type="pct"/>
           </w:tcPr>
           <w:p>
             <w:r>
@@ -2501,7 +2639,7 @@
         </w:tc>
         <w:tc>
           <w:tcPr>
-            <w:tcW w:w="1701" w:type="dxa"/>
+            <w:tcW w:w="600" w:type="pct"/>
           </w:tcPr>
           <w:p>
             <w:r>
@@ -2511,7 +2649,7 @@
         </w:tc>
         <w:tc>
           <w:tcPr>
-            <w:tcW w:w="1701" w:type="dxa"/>
+            <w:tcW w:w="600" w:type="pct"/>
           </w:tcPr>
           <w:p>
             <w:r>
@@ -2527,15 +2665,18 @@
         </w:trPr>
         <w:tc>
           <w:tcPr>
-            <w:tcW w:w="1701" w:type="dxa"/>
+            <w:tcW w:w="600" w:type="pct"/>
           </w:tcPr>
           <w:p>
             <w:pPr>
               <w:pStyle w:val="Heading3"/>
             </w:pPr>
-            <w:bookmarkStart w:id="14" w:name="_Toc451172697"/>
-            <w:r>
-              <w:t>KyGP/</w:t>
+            <w:bookmarkStart w:id="13" w:name="_Toc451172697"/>
+            <w:r>
+              <w:t>KnectGP</w:t>
+            </w:r>
+            <w:r>
+              <w:t>/</w:t>
             </w:r>
             <w:r>
               <w:br/>
@@ -2549,27 +2690,27 @@
               <w:br/>
               <w:t>Security and Maintenance</w:t>
             </w:r>
-            <w:bookmarkEnd w:id="14"/>
-          </w:p>
-        </w:tc>
-        <w:tc>
-          <w:tcPr>
-            <w:tcW w:w="1701" w:type="dxa"/>
+            <w:bookmarkEnd w:id="13"/>
+          </w:p>
+        </w:tc>
+        <w:tc>
+          <w:tcPr>
+            <w:tcW w:w="600" w:type="pct"/>
           </w:tcPr>
           <w:p>
             <w:pPr>
               <w:pStyle w:val="Heading4"/>
             </w:pPr>
-            <w:bookmarkStart w:id="15" w:name="_Toc451172698"/>
+            <w:bookmarkStart w:id="14" w:name="_Toc451172698"/>
             <w:r>
               <w:t>Disable Monitoring of Windows Backup</w:t>
             </w:r>
-            <w:bookmarkEnd w:id="15"/>
-          </w:p>
-        </w:tc>
-        <w:tc>
-          <w:tcPr>
-            <w:tcW w:w="1701" w:type="dxa"/>
+            <w:bookmarkEnd w:id="14"/>
+          </w:p>
+        </w:tc>
+        <w:tc>
+          <w:tcPr>
+            <w:tcW w:w="600" w:type="pct"/>
           </w:tcPr>
           <w:p>
             <w:r>
@@ -2579,36 +2720,22 @@
         </w:tc>
         <w:tc>
           <w:tcPr>
-            <w:tcW w:w="5669" w:type="dxa"/>
-          </w:tcPr>
-          <w:p>
-            <w:r>
-              <w:t>Not configuring this object will not remove the policy.</w:t>
-            </w:r>
-            <w:r>
-              <w:t xml:space="preserve"> </w:t>
-            </w:r>
-            <w:r>
-              <w:t>It simply st</w:t>
-            </w:r>
-            <w:r>
-              <w:t>ops applying during user logon.</w:t>
+            <w:tcW w:w="2000" w:type="pct"/>
+          </w:tcPr>
+          <w:p>
+            <w:r>
+              <w:t>Not configuring this object will not remove the policy. It simply stops applying during user logon.</w:t>
             </w:r>
           </w:p>
           <w:p>
             <w:r>
               <w:t xml:space="preserve">Enabling this policy stops the Windows Backup monitoring that is part and parcel of the Action </w:t>
             </w:r>
-            <w:proofErr w:type="spellStart"/>
-            <w:r>
-              <w:t>Center</w:t>
-            </w:r>
-            <w:proofErr w:type="spellEnd"/>
-            <w:r>
-              <w:t xml:space="preserve">/Security and </w:t>
-            </w:r>
-            <w:r>
-              <w:t>Maintenance options.</w:t>
+            <w:r>
+              <w:t>Centre</w:t>
+            </w:r>
+            <w:r>
+              <w:t>/Security and Maintenance options.</w:t>
             </w:r>
           </w:p>
           <w:p>
@@ -2619,7 +2746,7 @@
         </w:tc>
         <w:tc>
           <w:tcPr>
-            <w:tcW w:w="1701" w:type="dxa"/>
+            <w:tcW w:w="600" w:type="pct"/>
           </w:tcPr>
           <w:p>
             <w:r>
@@ -2629,7 +2756,7 @@
         </w:tc>
         <w:tc>
           <w:tcPr>
-            <w:tcW w:w="1701" w:type="dxa"/>
+            <w:tcW w:w="600" w:type="pct"/>
           </w:tcPr>
           <w:p>
             <w:r>
@@ -2640,9 +2767,9 @@
       </w:tr>
     </w:tbl>
     <w:p>
-      <w:bookmarkStart w:id="16" w:name="_Toc447137142"/>
+      <w:bookmarkStart w:id="15" w:name="_Toc447137142"/>
+      <w:bookmarkEnd w:id="9"/>
       <w:bookmarkEnd w:id="10"/>
-      <w:bookmarkEnd w:id="11"/>
     </w:p>
     <w:p>
       <w:r>
@@ -2654,30 +2781,29 @@
         <w:pStyle w:val="Heading2"/>
         <w:spacing w:after="240"/>
       </w:pPr>
-      <w:bookmarkStart w:id="17" w:name="_Toc451172699"/>
+      <w:bookmarkStart w:id="16" w:name="_Toc451172699"/>
       <w:r>
         <w:lastRenderedPageBreak/>
         <w:t>User Configuration</w:t>
       </w:r>
+      <w:bookmarkEnd w:id="15"/>
       <w:bookmarkEnd w:id="16"/>
-      <w:bookmarkEnd w:id="17"/>
     </w:p>
     <w:tbl>
       <w:tblPr>
         <w:tblStyle w:val="TableGrid"/>
         <w:tblpPr w:leftFromText="180" w:rightFromText="180" w:vertAnchor="text" w:tblpY="1"/>
         <w:tblOverlap w:val="never"/>
-        <w:tblW w:w="14118" w:type="dxa"/>
-        <w:tblLayout w:type="fixed"/>
+        <w:tblW w:w="5000" w:type="pct"/>
         <w:tblLook w:val="04A0" w:firstRow="1" w:lastRow="0" w:firstColumn="1" w:lastColumn="0" w:noHBand="0" w:noVBand="1"/>
       </w:tblPr>
       <w:tblGrid>
-        <w:gridCol w:w="1694"/>
-        <w:gridCol w:w="1694"/>
-        <w:gridCol w:w="1695"/>
-        <w:gridCol w:w="5645"/>
-        <w:gridCol w:w="1695"/>
-        <w:gridCol w:w="1695"/>
+        <w:gridCol w:w="2670"/>
+        <w:gridCol w:w="1730"/>
+        <w:gridCol w:w="1730"/>
+        <w:gridCol w:w="6130"/>
+        <w:gridCol w:w="1731"/>
+        <w:gridCol w:w="1734"/>
       </w:tblGrid>
       <w:tr>
         <w:trPr>
@@ -2685,7 +2811,7 @@
         </w:trPr>
         <w:tc>
           <w:tcPr>
-            <w:tcW w:w="1701" w:type="dxa"/>
+            <w:tcW w:w="600" w:type="pct"/>
           </w:tcPr>
           <w:p>
             <w:r>
@@ -2695,7 +2821,7 @@
         </w:tc>
         <w:tc>
           <w:tcPr>
-            <w:tcW w:w="1701" w:type="dxa"/>
+            <w:tcW w:w="600" w:type="pct"/>
           </w:tcPr>
           <w:p>
             <w:r>
@@ -2705,7 +2831,7 @@
         </w:tc>
         <w:tc>
           <w:tcPr>
-            <w:tcW w:w="1701" w:type="dxa"/>
+            <w:tcW w:w="600" w:type="pct"/>
           </w:tcPr>
           <w:p>
             <w:r>
@@ -2715,7 +2841,7 @@
         </w:tc>
         <w:tc>
           <w:tcPr>
-            <w:tcW w:w="5669" w:type="dxa"/>
+            <w:tcW w:w="1999" w:type="pct"/>
           </w:tcPr>
           <w:p>
             <w:r>
@@ -2725,7 +2851,7 @@
         </w:tc>
         <w:tc>
           <w:tcPr>
-            <w:tcW w:w="1701" w:type="dxa"/>
+            <w:tcW w:w="600" w:type="pct"/>
           </w:tcPr>
           <w:p>
             <w:r>
@@ -2735,7 +2861,7 @@
         </w:tc>
         <w:tc>
           <w:tcPr>
-            <w:tcW w:w="1701" w:type="dxa"/>
+            <w:tcW w:w="600" w:type="pct"/>
           </w:tcPr>
           <w:p>
             <w:r>
@@ -2750,7 +2876,7 @@
         </w:trPr>
         <w:tc>
           <w:tcPr>
-            <w:tcW w:w="1701" w:type="dxa"/>
+            <w:tcW w:w="600" w:type="pct"/>
           </w:tcPr>
           <w:p>
             <w:pPr>
@@ -2766,7 +2892,7 @@
                 <w:szCs w:val="24"/>
               </w:rPr>
             </w:pPr>
-            <w:bookmarkStart w:id="18" w:name="_Toc451172700"/>
+            <w:bookmarkStart w:id="17" w:name="_Toc451172700"/>
             <w:r>
               <w:rPr>
                 <w:rFonts w:eastAsiaTheme="majorEastAsia" w:cstheme="majorBidi"/>
@@ -2775,7 +2901,7 @@
                 <w:sz w:val="24"/>
                 <w:szCs w:val="24"/>
               </w:rPr>
-              <w:t>KyGP/</w:t>
+              <w:t>KnectGP</w:t>
             </w:r>
             <w:r>
               <w:rPr>
@@ -2785,15 +2911,25 @@
                 <w:sz w:val="24"/>
                 <w:szCs w:val="24"/>
               </w:rPr>
+              <w:t>/</w:t>
+            </w:r>
+            <w:r>
+              <w:rPr>
+                <w:rFonts w:eastAsiaTheme="majorEastAsia" w:cstheme="majorBidi"/>
+                <w:smallCaps/>
+                <w:color w:val="1F4D78" w:themeColor="accent1" w:themeShade="7F"/>
+                <w:sz w:val="24"/>
+                <w:szCs w:val="24"/>
+              </w:rPr>
               <w:br/>
               <w:t>Internet Explorer</w:t>
             </w:r>
-            <w:bookmarkEnd w:id="18"/>
-          </w:p>
-        </w:tc>
-        <w:tc>
-          <w:tcPr>
-            <w:tcW w:w="1701" w:type="dxa"/>
+            <w:bookmarkEnd w:id="17"/>
+          </w:p>
+        </w:tc>
+        <w:tc>
+          <w:tcPr>
+            <w:tcW w:w="600" w:type="pct"/>
           </w:tcPr>
           <w:p>
             <w:pPr>
@@ -2808,7 +2944,7 @@
                 <w:color w:val="2E74B5" w:themeColor="accent1" w:themeShade="BF"/>
               </w:rPr>
             </w:pPr>
-            <w:bookmarkStart w:id="19" w:name="_Toc451172701"/>
+            <w:bookmarkStart w:id="18" w:name="_Toc451172701"/>
             <w:r>
               <w:rPr>
                 <w:rFonts w:eastAsiaTheme="majorEastAsia" w:cstheme="majorBidi"/>
@@ -2816,34 +2952,14 @@
                 <w:smallCaps/>
                 <w:color w:val="2E74B5" w:themeColor="accent1" w:themeShade="BF"/>
               </w:rPr>
-              <w:t xml:space="preserve">Make </w:t>
-            </w:r>
-            <w:proofErr w:type="spellStart"/>
-            <w:r>
-              <w:rPr>
-                <w:rFonts w:eastAsiaTheme="majorEastAsia" w:cstheme="majorBidi"/>
-                <w:iCs/>
-                <w:smallCaps/>
-                <w:color w:val="2E74B5" w:themeColor="accent1" w:themeShade="BF"/>
-              </w:rPr>
-              <w:t>Kidrex</w:t>
-            </w:r>
-            <w:proofErr w:type="spellEnd"/>
-            <w:r>
-              <w:rPr>
-                <w:rFonts w:eastAsiaTheme="majorEastAsia" w:cstheme="majorBidi"/>
-                <w:iCs/>
-                <w:smallCaps/>
-                <w:color w:val="2E74B5" w:themeColor="accent1" w:themeShade="BF"/>
-              </w:rPr>
-              <w:t xml:space="preserve"> the Default Search Engine</w:t>
-            </w:r>
-            <w:bookmarkEnd w:id="19"/>
-          </w:p>
-        </w:tc>
-        <w:tc>
-          <w:tcPr>
-            <w:tcW w:w="1701" w:type="dxa"/>
+              <w:t>Make Kidrex the Default Search Engine</w:t>
+            </w:r>
+            <w:bookmarkEnd w:id="18"/>
+          </w:p>
+        </w:tc>
+        <w:tc>
+          <w:tcPr>
+            <w:tcW w:w="600" w:type="pct"/>
           </w:tcPr>
           <w:p>
             <w:r>
@@ -2853,53 +2969,22 @@
         </w:tc>
         <w:tc>
           <w:tcPr>
-            <w:tcW w:w="9071" w:type="dxa"/>
+            <w:tcW w:w="3200" w:type="pct"/>
             <w:gridSpan w:val="3"/>
           </w:tcPr>
           <w:p>
             <w:r>
-              <w:t>Not configuring this obj</w:t>
-            </w:r>
-            <w:r>
-              <w:t xml:space="preserve">ect will not remove the policy. </w:t>
-            </w:r>
-            <w:r>
-              <w:t>It simply st</w:t>
-            </w:r>
-            <w:r>
-              <w:t>ops applying during user logon.</w:t>
-            </w:r>
-          </w:p>
-          <w:p>
-            <w:r>
-              <w:t xml:space="preserve">When this policy is enabled, it inserts into the Group Policy Search Scopes for Internet Explorer the required values for the </w:t>
-            </w:r>
-            <w:proofErr w:type="spellStart"/>
-            <w:r>
-              <w:t>Kidrex</w:t>
-            </w:r>
-            <w:proofErr w:type="spellEnd"/>
-            <w:r>
-              <w:t xml:space="preserve"> search engine to function from the address bar and/or search bar. It then enables the option that restricts Internet Explorer to using only those search engines listed in Group Policy. It then also sets </w:t>
-            </w:r>
-            <w:proofErr w:type="spellStart"/>
-            <w:r>
-              <w:t>Kidrex</w:t>
-            </w:r>
-            <w:proofErr w:type="spellEnd"/>
-            <w:r>
-              <w:t xml:space="preserve"> t</w:t>
-            </w:r>
-            <w:r>
-              <w:t>o be the default search engine.</w:t>
-            </w:r>
-          </w:p>
-          <w:p>
-            <w:r>
-              <w:t>Disabling this policy will stop enforcing the Group Policy Search Scopes to be used an</w:t>
-            </w:r>
-            <w:r>
-              <w:t>d will set Bing! to be default.</w:t>
+              <w:t>Not configuring this object will not remove the policy. It simply stops applying during user logon.</w:t>
+            </w:r>
+          </w:p>
+          <w:p>
+            <w:r>
+              <w:t>When this policy is enabled, it inserts into the Group Policy Search Scopes for Internet Explorer the required values for the Kidrex search engine to function from the address bar and/or search bar. It then enables the option that restricts Internet Explorer to using only those search engines listed in Group Policy. It then also sets Kidrex to be the default search engine.</w:t>
+            </w:r>
+          </w:p>
+          <w:p>
+            <w:r>
+              <w:t>Disabling this policy will stop enforcing the Group Policy Search Scopes to be used and will set Bing! to be default.</w:t>
             </w:r>
           </w:p>
           <w:p>
@@ -2915,7 +3000,7 @@
         </w:trPr>
         <w:tc>
           <w:tcPr>
-            <w:tcW w:w="1701" w:type="dxa"/>
+            <w:tcW w:w="600" w:type="pct"/>
           </w:tcPr>
           <w:p>
             <w:pPr>
@@ -2931,8 +3016,8 @@
                 <w:szCs w:val="24"/>
               </w:rPr>
             </w:pPr>
+            <w:bookmarkStart w:id="19" w:name="_Toc451172702"/>
             <w:bookmarkStart w:id="20" w:name="_Hlk451171511"/>
-            <w:bookmarkStart w:id="21" w:name="_Toc451172702"/>
             <w:r>
               <w:rPr>
                 <w:rFonts w:eastAsiaTheme="majorEastAsia" w:cstheme="majorBidi"/>
@@ -2941,7 +3026,7 @@
                 <w:sz w:val="24"/>
                 <w:szCs w:val="24"/>
               </w:rPr>
-              <w:t>KyGP/</w:t>
+              <w:t>KnectGP</w:t>
             </w:r>
             <w:r>
               <w:rPr>
@@ -2951,7 +3036,7 @@
                 <w:sz w:val="24"/>
                 <w:szCs w:val="24"/>
               </w:rPr>
-              <w:br/>
+              <w:t>/</w:t>
             </w:r>
             <w:r>
               <w:rPr>
@@ -2961,7 +3046,7 @@
                 <w:sz w:val="24"/>
                 <w:szCs w:val="24"/>
               </w:rPr>
-              <w:t>Microsoft Office/Office 2010/</w:t>
+              <w:br/>
             </w:r>
             <w:r>
               <w:rPr>
@@ -2971,15 +3056,25 @@
                 <w:sz w:val="24"/>
                 <w:szCs w:val="24"/>
               </w:rPr>
+              <w:t>Microsoft Office/Office 2010/</w:t>
+            </w:r>
+            <w:r>
+              <w:rPr>
+                <w:rFonts w:eastAsiaTheme="majorEastAsia" w:cstheme="majorBidi"/>
+                <w:smallCaps/>
+                <w:color w:val="1F4D78" w:themeColor="accent1" w:themeShade="7F"/>
+                <w:sz w:val="24"/>
+                <w:szCs w:val="24"/>
+              </w:rPr>
               <w:br/>
               <w:t>PowerPoint 2010</w:t>
             </w:r>
-            <w:bookmarkEnd w:id="21"/>
-          </w:p>
-        </w:tc>
-        <w:tc>
-          <w:tcPr>
-            <w:tcW w:w="1701" w:type="dxa"/>
+            <w:bookmarkEnd w:id="19"/>
+          </w:p>
+        </w:tc>
+        <w:tc>
+          <w:tcPr>
+            <w:tcW w:w="600" w:type="pct"/>
           </w:tcPr>
           <w:p>
             <w:pPr>
@@ -2994,7 +3089,7 @@
                 <w:color w:val="2E74B5" w:themeColor="accent1" w:themeShade="BF"/>
               </w:rPr>
             </w:pPr>
-            <w:bookmarkStart w:id="22" w:name="_Toc451172703"/>
+            <w:bookmarkStart w:id="21" w:name="_Toc451172703"/>
             <w:r>
               <w:rPr>
                 <w:rFonts w:eastAsiaTheme="majorEastAsia" w:cstheme="majorBidi"/>
@@ -3004,12 +3099,12 @@
               </w:rPr>
               <w:t>Change the default for PowerPoint's Presenter View</w:t>
             </w:r>
-            <w:bookmarkEnd w:id="22"/>
-          </w:p>
-        </w:tc>
-        <w:tc>
-          <w:tcPr>
-            <w:tcW w:w="1701" w:type="dxa"/>
+            <w:bookmarkEnd w:id="21"/>
+          </w:p>
+        </w:tc>
+        <w:tc>
+          <w:tcPr>
+            <w:tcW w:w="600" w:type="pct"/>
           </w:tcPr>
           <w:p>
             <w:r>
@@ -3019,28 +3114,16 @@
         </w:tc>
         <w:tc>
           <w:tcPr>
-            <w:tcW w:w="5669" w:type="dxa"/>
-          </w:tcPr>
-          <w:p>
-            <w:r>
-              <w:t>This setting allows you to change the default for Presenter View on Microsoft P</w:t>
-            </w:r>
-            <w:r>
-              <w:t>owerPoint.</w:t>
-            </w:r>
-          </w:p>
-          <w:p>
-            <w:r>
-              <w:t xml:space="preserve">Not Configuring this Policy leaves PowerPoint to </w:t>
-            </w:r>
-            <w:r>
-              <w:t>its</w:t>
-            </w:r>
-            <w:r>
-              <w:t xml:space="preserve"> default, or allows the user to </w:t>
-            </w:r>
-            <w:r>
-              <w:t>keep their personal preference.</w:t>
+            <w:tcW w:w="1999" w:type="pct"/>
+          </w:tcPr>
+          <w:p>
+            <w:r>
+              <w:t>This setting allows you to change the default for Presenter View on Microsoft PowerPoint.</w:t>
+            </w:r>
+          </w:p>
+          <w:p>
+            <w:r>
+              <w:t>Not Configuring this Policy leaves PowerPoint to its default, or allows the user to keep their personal preference.</w:t>
             </w:r>
           </w:p>
           <w:p>
@@ -3051,7 +3134,7 @@
         </w:tc>
         <w:tc>
           <w:tcPr>
-            <w:tcW w:w="1701" w:type="dxa"/>
+            <w:tcW w:w="600" w:type="pct"/>
           </w:tcPr>
           <w:p>
             <w:r>
@@ -3061,7 +3144,7 @@
         </w:tc>
         <w:tc>
           <w:tcPr>
-            <w:tcW w:w="1701" w:type="dxa"/>
+            <w:tcW w:w="600" w:type="pct"/>
           </w:tcPr>
           <w:p>
             <w:r>
@@ -3076,7 +3159,7 @@
         </w:trPr>
         <w:tc>
           <w:tcPr>
-            <w:tcW w:w="1701" w:type="dxa"/>
+            <w:tcW w:w="600" w:type="pct"/>
           </w:tcPr>
           <w:p>
             <w:pPr>
@@ -3092,8 +3175,8 @@
                 <w:szCs w:val="24"/>
               </w:rPr>
             </w:pPr>
+            <w:bookmarkStart w:id="22" w:name="_Toc451172704"/>
             <w:bookmarkStart w:id="23" w:name="_Hlk451171547"/>
-            <w:bookmarkStart w:id="24" w:name="_Toc451172704"/>
             <w:bookmarkEnd w:id="20"/>
             <w:r>
               <w:rPr>
@@ -3103,7 +3186,7 @@
                 <w:sz w:val="24"/>
                 <w:szCs w:val="24"/>
               </w:rPr>
-              <w:t>KyGP/</w:t>
+              <w:t>KnectGP</w:t>
             </w:r>
             <w:r>
               <w:rPr>
@@ -3113,7 +3196,7 @@
                 <w:sz w:val="24"/>
                 <w:szCs w:val="24"/>
               </w:rPr>
-              <w:br/>
+              <w:t>/</w:t>
             </w:r>
             <w:r>
               <w:rPr>
@@ -3123,7 +3206,7 @@
                 <w:sz w:val="24"/>
                 <w:szCs w:val="24"/>
               </w:rPr>
-              <w:t>Microsoft Office/Office 2013</w:t>
+              <w:br/>
             </w:r>
             <w:r>
               <w:rPr>
@@ -3133,7 +3216,7 @@
                 <w:sz w:val="24"/>
                 <w:szCs w:val="24"/>
               </w:rPr>
-              <w:t>/</w:t>
+              <w:t>Microsoft Office/Office 2013/</w:t>
             </w:r>
             <w:r>
               <w:rPr>
@@ -3144,24 +3227,14 @@
                 <w:szCs w:val="24"/>
               </w:rPr>
               <w:br/>
-              <w:t>PowerP</w:t>
-            </w:r>
-            <w:r>
-              <w:rPr>
-                <w:rFonts w:eastAsiaTheme="majorEastAsia" w:cstheme="majorBidi"/>
-                <w:smallCaps/>
-                <w:color w:val="1F4D78" w:themeColor="accent1" w:themeShade="7F"/>
-                <w:sz w:val="24"/>
-                <w:szCs w:val="24"/>
-              </w:rPr>
-              <w:t>oint 2013</w:t>
-            </w:r>
-            <w:bookmarkEnd w:id="24"/>
-          </w:p>
-        </w:tc>
-        <w:tc>
-          <w:tcPr>
-            <w:tcW w:w="1701" w:type="dxa"/>
+              <w:t>PowerPoint 2013</w:t>
+            </w:r>
+            <w:bookmarkEnd w:id="22"/>
+          </w:p>
+        </w:tc>
+        <w:tc>
+          <w:tcPr>
+            <w:tcW w:w="600" w:type="pct"/>
           </w:tcPr>
           <w:p>
             <w:pPr>
@@ -3176,7 +3249,7 @@
                 <w:color w:val="2E74B5" w:themeColor="accent1" w:themeShade="BF"/>
               </w:rPr>
             </w:pPr>
-            <w:bookmarkStart w:id="25" w:name="_Toc451172705"/>
+            <w:bookmarkStart w:id="24" w:name="_Toc451172705"/>
             <w:r>
               <w:rPr>
                 <w:rFonts w:eastAsiaTheme="majorEastAsia" w:cstheme="majorBidi"/>
@@ -3186,12 +3259,12 @@
               </w:rPr>
               <w:t>Change the default for PowerPoint's Presenter View</w:t>
             </w:r>
-            <w:bookmarkEnd w:id="25"/>
-          </w:p>
-        </w:tc>
-        <w:tc>
-          <w:tcPr>
-            <w:tcW w:w="1701" w:type="dxa"/>
+            <w:bookmarkEnd w:id="24"/>
+          </w:p>
+        </w:tc>
+        <w:tc>
+          <w:tcPr>
+            <w:tcW w:w="600" w:type="pct"/>
           </w:tcPr>
           <w:p>
             <w:r>
@@ -3204,7 +3277,7 @@
         </w:tc>
         <w:tc>
           <w:tcPr>
-            <w:tcW w:w="5669" w:type="dxa"/>
+            <w:tcW w:w="1999" w:type="pct"/>
           </w:tcPr>
           <w:p>
             <w:r>
@@ -3218,25 +3291,23 @@
           </w:p>
           <w:p>
             <w:r>
-              <w:lastRenderedPageBreak/>
               <w:t>This change happens on Logon. Once applied, setting this to Not configured will not set this to PowerPoints default. It simply stops applying anything during user logon.</w:t>
             </w:r>
           </w:p>
         </w:tc>
         <w:tc>
           <w:tcPr>
-            <w:tcW w:w="1701" w:type="dxa"/>
-          </w:tcPr>
-          <w:p>
-            <w:r>
-              <w:lastRenderedPageBreak/>
+            <w:tcW w:w="600" w:type="pct"/>
+          </w:tcPr>
+          <w:p>
+            <w:r>
               <w:t>Checks the box for Use Presenter View</w:t>
             </w:r>
           </w:p>
         </w:tc>
         <w:tc>
           <w:tcPr>
-            <w:tcW w:w="1701" w:type="dxa"/>
+            <w:tcW w:w="600" w:type="pct"/>
           </w:tcPr>
           <w:p>
             <w:r>
@@ -3251,7 +3322,7 @@
         </w:trPr>
         <w:tc>
           <w:tcPr>
-            <w:tcW w:w="1701" w:type="dxa"/>
+            <w:tcW w:w="600" w:type="pct"/>
           </w:tcPr>
           <w:p>
             <w:pPr>
@@ -3267,7 +3338,7 @@
                 <w:szCs w:val="24"/>
               </w:rPr>
             </w:pPr>
-            <w:bookmarkStart w:id="26" w:name="_Toc451172706"/>
+            <w:bookmarkStart w:id="25" w:name="_Toc451172706"/>
             <w:bookmarkEnd w:id="23"/>
             <w:r>
               <w:rPr>
@@ -3277,7 +3348,8 @@
                 <w:sz w:val="24"/>
                 <w:szCs w:val="24"/>
               </w:rPr>
-              <w:t>KyGP/</w:t>
+              <w:lastRenderedPageBreak/>
+              <w:t>KnectGP</w:t>
             </w:r>
             <w:r>
               <w:rPr>
@@ -3287,7 +3359,7 @@
                 <w:sz w:val="24"/>
                 <w:szCs w:val="24"/>
               </w:rPr>
-              <w:br/>
+              <w:t>/</w:t>
             </w:r>
             <w:r>
               <w:rPr>
@@ -3297,7 +3369,7 @@
                 <w:sz w:val="24"/>
                 <w:szCs w:val="24"/>
               </w:rPr>
-              <w:t>Microsoft Office/Office 2016</w:t>
+              <w:br/>
             </w:r>
             <w:r>
               <w:rPr>
@@ -3307,7 +3379,7 @@
                 <w:sz w:val="24"/>
                 <w:szCs w:val="24"/>
               </w:rPr>
-              <w:t>/</w:t>
+              <w:t>Microsoft Office/Office 2016/</w:t>
             </w:r>
             <w:r>
               <w:rPr>
@@ -3317,8 +3389,7 @@
                 <w:sz w:val="24"/>
                 <w:szCs w:val="24"/>
               </w:rPr>
-              <w:br/>
-              <w:t>PowerP</w:t>
+              <w:t>2019 and Office 365/</w:t>
             </w:r>
             <w:r>
               <w:rPr>
@@ -3328,14 +3399,25 @@
                 <w:sz w:val="24"/>
                 <w:szCs w:val="24"/>
               </w:rPr>
-              <w:t>oint 2016</w:t>
-            </w:r>
-            <w:bookmarkEnd w:id="26"/>
-          </w:p>
-        </w:tc>
-        <w:tc>
-          <w:tcPr>
-            <w:tcW w:w="1701" w:type="dxa"/>
+              <w:br/>
+              <w:t>PowerPoint 2016</w:t>
+            </w:r>
+            <w:bookmarkEnd w:id="25"/>
+            <w:r>
+              <w:rPr>
+                <w:rFonts w:eastAsiaTheme="majorEastAsia" w:cstheme="majorBidi"/>
+                <w:smallCaps/>
+                <w:color w:val="1F4D78" w:themeColor="accent1" w:themeShade="7F"/>
+                <w:sz w:val="24"/>
+                <w:szCs w:val="24"/>
+              </w:rPr>
+              <w:t>/2019 and PowerPoint 365</w:t>
+            </w:r>
+          </w:p>
+        </w:tc>
+        <w:tc>
+          <w:tcPr>
+            <w:tcW w:w="600" w:type="pct"/>
           </w:tcPr>
           <w:p>
             <w:pPr>
@@ -3350,7 +3432,7 @@
                 <w:color w:val="2E74B5" w:themeColor="accent1" w:themeShade="BF"/>
               </w:rPr>
             </w:pPr>
-            <w:bookmarkStart w:id="27" w:name="_Toc451172707"/>
+            <w:bookmarkStart w:id="26" w:name="_Toc451172707"/>
             <w:r>
               <w:rPr>
                 <w:rFonts w:eastAsiaTheme="majorEastAsia" w:cstheme="majorBidi"/>
@@ -3360,12 +3442,12 @@
               </w:rPr>
               <w:t>Change the default for PowerPoint's Presenter View</w:t>
             </w:r>
-            <w:bookmarkEnd w:id="27"/>
-          </w:p>
-        </w:tc>
-        <w:tc>
-          <w:tcPr>
-            <w:tcW w:w="1701" w:type="dxa"/>
+            <w:bookmarkEnd w:id="26"/>
+          </w:p>
+        </w:tc>
+        <w:tc>
+          <w:tcPr>
+            <w:tcW w:w="600" w:type="pct"/>
           </w:tcPr>
           <w:p>
             <w:r>
@@ -3374,11 +3456,14 @@
             <w:r>
               <w:t xml:space="preserve"> least Microsoft PowerPoint 2016</w:t>
             </w:r>
-          </w:p>
-        </w:tc>
-        <w:tc>
-          <w:tcPr>
-            <w:tcW w:w="5669" w:type="dxa"/>
+            <w:r>
+              <w:t xml:space="preserve"> and PowerPoint 365</w:t>
+            </w:r>
+          </w:p>
+        </w:tc>
+        <w:tc>
+          <w:tcPr>
+            <w:tcW w:w="1999" w:type="pct"/>
           </w:tcPr>
           <w:p>
             <w:r>
@@ -3390,13 +3475,7 @@
           </w:p>
           <w:p>
             <w:r>
-              <w:t>Not Configuring this</w:t>
-            </w:r>
-            <w:r>
-              <w:t xml:space="preserve"> Policy leaves PowerPoint to it</w:t>
-            </w:r>
-            <w:r>
-              <w:t xml:space="preserve">s default, or allows the user to </w:t>
+              <w:t xml:space="preserve">Not Configuring this Policy leaves PowerPoint to its default, or allows the user to </w:t>
             </w:r>
             <w:r>
               <w:t>keep their personal preference.</w:t>
@@ -3410,7 +3489,7 @@
         </w:tc>
         <w:tc>
           <w:tcPr>
-            <w:tcW w:w="1701" w:type="dxa"/>
+            <w:tcW w:w="600" w:type="pct"/>
           </w:tcPr>
           <w:p>
             <w:pPr>
@@ -3422,13 +3501,20 @@
               <w:rPr>
                 <w:sz w:val="20"/>
               </w:rPr>
-              <w:t>Clears the aforementioned chec</w:t>
-            </w:r>
-            <w:r>
+              <w:t>Clears the aforementioned check box</w:t>
+            </w:r>
+          </w:p>
+          <w:p>
+            <w:pPr>
               <w:rPr>
                 <w:sz w:val="20"/>
               </w:rPr>
-              <w:t>k box</w:t>
+            </w:pPr>
+            <w:r>
+              <w:rPr>
+                <w:sz w:val="20"/>
+              </w:rPr>
+              <w:t>This in turn disables Presenter View's functionality</w:t>
             </w:r>
           </w:p>
           <w:p>
@@ -3437,42 +3523,23 @@
                 <w:sz w:val="20"/>
               </w:rPr>
             </w:pPr>
-            <w:r>
+          </w:p>
+        </w:tc>
+        <w:tc>
+          <w:tcPr>
+            <w:tcW w:w="600" w:type="pct"/>
+          </w:tcPr>
+          <w:p>
+            <w:pPr>
               <w:rPr>
                 <w:sz w:val="20"/>
               </w:rPr>
-              <w:t>This in turn disables Presenter View's functionality</w:t>
-            </w:r>
-          </w:p>
-          <w:p>
-            <w:pPr>
+            </w:pPr>
+            <w:r>
               <w:rPr>
                 <w:sz w:val="20"/>
               </w:rPr>
-            </w:pPr>
-          </w:p>
-        </w:tc>
-        <w:tc>
-          <w:tcPr>
-            <w:tcW w:w="1701" w:type="dxa"/>
-          </w:tcPr>
-          <w:p>
-            <w:pPr>
-              <w:rPr>
-                <w:sz w:val="20"/>
-              </w:rPr>
-            </w:pPr>
-            <w:r>
-              <w:rPr>
-                <w:sz w:val="20"/>
-              </w:rPr>
-              <w:t>Fills the aforementioned</w:t>
-            </w:r>
-            <w:r>
-              <w:rPr>
-                <w:sz w:val="20"/>
-              </w:rPr>
-              <w:t xml:space="preserve"> check box</w:t>
+              <w:t>Fills the aforementioned check box</w:t>
             </w:r>
           </w:p>
           <w:p>
@@ -3503,7 +3570,7 @@
         </w:trPr>
         <w:tc>
           <w:tcPr>
-            <w:tcW w:w="1701" w:type="dxa"/>
+            <w:tcW w:w="600" w:type="pct"/>
           </w:tcPr>
           <w:p>
             <w:pPr>
@@ -3519,7 +3586,7 @@
                 <w:szCs w:val="24"/>
               </w:rPr>
             </w:pPr>
-            <w:bookmarkStart w:id="28" w:name="_Toc451172708"/>
+            <w:bookmarkStart w:id="27" w:name="_Toc451172708"/>
             <w:r>
               <w:rPr>
                 <w:rFonts w:eastAsiaTheme="majorEastAsia" w:cstheme="majorBidi"/>
@@ -3528,7 +3595,7 @@
                 <w:sz w:val="24"/>
                 <w:szCs w:val="24"/>
               </w:rPr>
-              <w:t>KyGP/</w:t>
+              <w:t>KnectGP</w:t>
             </w:r>
             <w:r>
               <w:rPr>
@@ -3538,15 +3605,25 @@
                 <w:sz w:val="24"/>
                 <w:szCs w:val="24"/>
               </w:rPr>
+              <w:t>/</w:t>
+            </w:r>
+            <w:r>
+              <w:rPr>
+                <w:rFonts w:eastAsiaTheme="majorEastAsia" w:cstheme="majorBidi"/>
+                <w:smallCaps/>
+                <w:color w:val="1F4D78" w:themeColor="accent1" w:themeShade="7F"/>
+                <w:sz w:val="24"/>
+                <w:szCs w:val="24"/>
+              </w:rPr>
               <w:br/>
               <w:t>Windows 10/Control Panel/File Explorer Options</w:t>
             </w:r>
-            <w:bookmarkEnd w:id="28"/>
-          </w:p>
-        </w:tc>
-        <w:tc>
-          <w:tcPr>
-            <w:tcW w:w="1701" w:type="dxa"/>
+            <w:bookmarkEnd w:id="27"/>
+          </w:p>
+        </w:tc>
+        <w:tc>
+          <w:tcPr>
+            <w:tcW w:w="600" w:type="pct"/>
           </w:tcPr>
           <w:p>
             <w:pPr>
@@ -3561,7 +3638,7 @@
                 <w:color w:val="2E74B5" w:themeColor="accent1" w:themeShade="BF"/>
               </w:rPr>
             </w:pPr>
-            <w:bookmarkStart w:id="29" w:name="_Toc451172709"/>
+            <w:bookmarkStart w:id="28" w:name="_Toc451172709"/>
             <w:r>
               <w:rPr>
                 <w:rFonts w:eastAsiaTheme="majorEastAsia" w:cstheme="majorBidi"/>
@@ -3571,54 +3648,36 @@
               </w:rPr>
               <w:t>Prevent File Explorer opening to Quick Access</w:t>
             </w:r>
+            <w:bookmarkEnd w:id="28"/>
+          </w:p>
+        </w:tc>
+        <w:tc>
+          <w:tcPr>
+            <w:tcW w:w="600" w:type="pct"/>
+          </w:tcPr>
+          <w:p>
+            <w:bookmarkStart w:id="29" w:name="OLE_LINK9"/>
+            <w:bookmarkStart w:id="30" w:name="OLE_LINK10"/>
+            <w:r>
+              <w:t>At least Windows 10 or Windows Server 2016 Technical Preview 4 (10.0.10586)</w:t>
+            </w:r>
             <w:bookmarkEnd w:id="29"/>
-          </w:p>
-        </w:tc>
-        <w:tc>
-          <w:tcPr>
-            <w:tcW w:w="1701" w:type="dxa"/>
-          </w:tcPr>
-          <w:p>
-            <w:bookmarkStart w:id="30" w:name="OLE_LINK9"/>
-            <w:bookmarkStart w:id="31" w:name="OLE_LINK10"/>
-            <w:r>
-              <w:t>At least Windows 10 or Windows Server 2016 Technical Preview 4 (10.0.10586)</w:t>
-            </w:r>
             <w:bookmarkEnd w:id="30"/>
-            <w:bookmarkEnd w:id="31"/>
-          </w:p>
-        </w:tc>
-        <w:tc>
-          <w:tcPr>
-            <w:tcW w:w="9071" w:type="dxa"/>
+          </w:p>
+        </w:tc>
+        <w:tc>
+          <w:tcPr>
+            <w:tcW w:w="3200" w:type="pct"/>
             <w:gridSpan w:val="3"/>
           </w:tcPr>
           <w:p>
             <w:r>
-              <w:t>Not configuring this obje</w:t>
-            </w:r>
-            <w:r>
-              <w:t xml:space="preserve">ct will not remove the policy. </w:t>
-            </w:r>
-            <w:r>
-              <w:t>It simply st</w:t>
-            </w:r>
-            <w:r>
-              <w:t>ops applying during user logon.</w:t>
-            </w:r>
-          </w:p>
-          <w:p>
-            <w:r>
-              <w:t>Enabling this policy sets File Explorer to open to This PC by default, showing network drives and portable med</w:t>
-            </w:r>
-            <w:r>
-              <w:t>i</w:t>
-            </w:r>
-            <w:r>
-              <w:t xml:space="preserve">a straight away rather than the Default Windows </w:t>
-            </w:r>
-            <w:r>
-              <w:t>option of opening Quick Access.</w:t>
+              <w:t>Not configuring this object will not remove the policy. It simply stops applying during user logon.</w:t>
+            </w:r>
+          </w:p>
+          <w:p>
+            <w:r>
+              <w:t>Enabling this policy sets File Explorer to open to This PC by default, showing network drives and portable media straight away rather than the Default Windows option of opening Quick Access.</w:t>
             </w:r>
           </w:p>
           <w:p>
@@ -3634,7 +3693,7 @@
         </w:trPr>
         <w:tc>
           <w:tcPr>
-            <w:tcW w:w="1701" w:type="dxa"/>
+            <w:tcW w:w="600" w:type="pct"/>
           </w:tcPr>
           <w:p>
             <w:pPr>
@@ -3650,8 +3709,8 @@
                 <w:szCs w:val="24"/>
               </w:rPr>
             </w:pPr>
-            <w:bookmarkStart w:id="32" w:name="OLE_LINK8"/>
-            <w:bookmarkStart w:id="33" w:name="_Toc451172710"/>
+            <w:bookmarkStart w:id="31" w:name="OLE_LINK8"/>
+            <w:bookmarkStart w:id="32" w:name="_Toc451172710"/>
             <w:r>
               <w:rPr>
                 <w:rFonts w:eastAsiaTheme="majorEastAsia" w:cstheme="majorBidi"/>
@@ -3660,7 +3719,7 @@
                 <w:sz w:val="24"/>
                 <w:szCs w:val="24"/>
               </w:rPr>
-              <w:t>KyGP/</w:t>
+              <w:t>KnectGP</w:t>
             </w:r>
             <w:r>
               <w:rPr>
@@ -3670,8 +3729,7 @@
                 <w:sz w:val="24"/>
                 <w:szCs w:val="24"/>
               </w:rPr>
-              <w:br/>
-              <w:t>Windows 10/Settings/</w:t>
+              <w:t>/</w:t>
             </w:r>
             <w:r>
               <w:rPr>
@@ -3682,6 +3740,17 @@
                 <w:szCs w:val="24"/>
               </w:rPr>
               <w:br/>
+              <w:t>Windows 10/Settings/</w:t>
+            </w:r>
+            <w:r>
+              <w:rPr>
+                <w:rFonts w:eastAsiaTheme="majorEastAsia" w:cstheme="majorBidi"/>
+                <w:smallCaps/>
+                <w:color w:val="1F4D78" w:themeColor="accent1" w:themeShade="7F"/>
+                <w:sz w:val="24"/>
+                <w:szCs w:val="24"/>
+              </w:rPr>
+              <w:br/>
             </w:r>
             <w:r>
               <w:rPr>
@@ -3713,13 +3782,13 @@
               </w:rPr>
               <w:t>Colours</w:t>
             </w:r>
+            <w:bookmarkEnd w:id="31"/>
             <w:bookmarkEnd w:id="32"/>
-            <w:bookmarkEnd w:id="33"/>
-          </w:p>
-        </w:tc>
-        <w:tc>
-          <w:tcPr>
-            <w:tcW w:w="1701" w:type="dxa"/>
+          </w:p>
+        </w:tc>
+        <w:tc>
+          <w:tcPr>
+            <w:tcW w:w="600" w:type="pct"/>
           </w:tcPr>
           <w:p>
             <w:pPr>
@@ -3734,7 +3803,7 @@
                 <w:color w:val="2E74B5" w:themeColor="accent1" w:themeShade="BF"/>
               </w:rPr>
             </w:pPr>
-            <w:bookmarkStart w:id="34" w:name="_Toc451172711"/>
+            <w:bookmarkStart w:id="33" w:name="_Toc451172711"/>
             <w:r>
               <w:rPr>
                 <w:rFonts w:eastAsiaTheme="majorEastAsia" w:cstheme="majorBidi"/>
@@ -3781,56 +3850,46 @@
               </w:rPr>
               <w:t>from my background"</w:t>
             </w:r>
+            <w:bookmarkEnd w:id="33"/>
+          </w:p>
+        </w:tc>
+        <w:tc>
+          <w:tcPr>
+            <w:tcW w:w="600" w:type="pct"/>
+          </w:tcPr>
+          <w:p>
+            <w:bookmarkStart w:id="34" w:name="OLE_LINK11"/>
+            <w:bookmarkStart w:id="35" w:name="OLE_LINK12"/>
+            <w:r>
+              <w:t>At least Windows 10 or Windows Server 2016 Technical Preview 4 (10.0.10586)</w:t>
+            </w:r>
             <w:bookmarkEnd w:id="34"/>
-          </w:p>
-        </w:tc>
-        <w:tc>
-          <w:tcPr>
-            <w:tcW w:w="1701" w:type="dxa"/>
-          </w:tcPr>
-          <w:p>
-            <w:bookmarkStart w:id="35" w:name="OLE_LINK11"/>
-            <w:bookmarkStart w:id="36" w:name="OLE_LINK12"/>
-            <w:r>
-              <w:t>At least Windows 10 or Windows Server 2016 Technical Preview 4 (10.0.10586)</w:t>
-            </w:r>
             <w:bookmarkEnd w:id="35"/>
+          </w:p>
+        </w:tc>
+        <w:tc>
+          <w:tcPr>
+            <w:tcW w:w="3200" w:type="pct"/>
+            <w:gridSpan w:val="3"/>
+          </w:tcPr>
+          <w:p>
+            <w:r>
+              <w:t>Not configuring this object will not remove the policy. It simply stops applying during user logon.</w:t>
+            </w:r>
+          </w:p>
+          <w:p>
+            <w:r>
+              <w:t>Enabled: This puts the switch in the on position.</w:t>
+            </w:r>
+          </w:p>
+          <w:p>
+            <w:r>
+              <w:t>Disabled</w:t>
+            </w:r>
+            <w:bookmarkStart w:id="36" w:name="_GoBack"/>
             <w:bookmarkEnd w:id="36"/>
-          </w:p>
-        </w:tc>
-        <w:tc>
-          <w:tcPr>
-            <w:tcW w:w="9071" w:type="dxa"/>
-            <w:gridSpan w:val="3"/>
-          </w:tcPr>
-          <w:p>
-            <w:r>
-              <w:t>Not configuring this obje</w:t>
-            </w:r>
-            <w:r>
-              <w:t xml:space="preserve">ct will not remove the policy. </w:t>
-            </w:r>
-            <w:r>
-              <w:t>It simply st</w:t>
-            </w:r>
-            <w:r>
-              <w:t>ops applying during user logon.</w:t>
-            </w:r>
-          </w:p>
-          <w:p>
-            <w:r>
-              <w:t>Enabled: This puts the switch in the on position.</w:t>
-            </w:r>
-          </w:p>
-          <w:p>
-            <w:r>
-              <w:t>Di</w:t>
-            </w:r>
-            <w:r>
-              <w:t xml:space="preserve">sabled: This puts the switch in </w:t>
-            </w:r>
-            <w:r>
-              <w:t>the off position. (Default for Windows 10)</w:t>
+            <w:r>
+              <w:t>: This puts the switch in the off position. (Default for Windows 10)</w:t>
             </w:r>
           </w:p>
         </w:tc>
@@ -3841,7 +3900,7 @@
         </w:trPr>
         <w:tc>
           <w:tcPr>
-            <w:tcW w:w="1701" w:type="dxa"/>
+            <w:tcW w:w="600" w:type="pct"/>
           </w:tcPr>
           <w:p>
             <w:pPr>
@@ -3866,8 +3925,7 @@
                 <w:sz w:val="24"/>
                 <w:szCs w:val="24"/>
               </w:rPr>
-              <w:lastRenderedPageBreak/>
-              <w:t>KyGP/</w:t>
+              <w:t>KnectGP</w:t>
             </w:r>
             <w:r>
               <w:rPr>
@@ -3877,8 +3935,7 @@
                 <w:sz w:val="24"/>
                 <w:szCs w:val="24"/>
               </w:rPr>
-              <w:br/>
-              <w:t>Windows 10/Settings/</w:t>
+              <w:t>/</w:t>
             </w:r>
             <w:r>
               <w:rPr>
@@ -3889,6 +3946,17 @@
                 <w:szCs w:val="24"/>
               </w:rPr>
               <w:br/>
+              <w:t>Windows 10/Settings/</w:t>
+            </w:r>
+            <w:r>
+              <w:rPr>
+                <w:rFonts w:eastAsiaTheme="majorEastAsia" w:cstheme="majorBidi"/>
+                <w:smallCaps/>
+                <w:color w:val="1F4D78" w:themeColor="accent1" w:themeShade="7F"/>
+                <w:sz w:val="24"/>
+                <w:szCs w:val="24"/>
+              </w:rPr>
+              <w:br/>
             </w:r>
             <w:r>
               <w:rPr>
@@ -3925,7 +3993,7 @@
         </w:tc>
         <w:tc>
           <w:tcPr>
-            <w:tcW w:w="1701" w:type="dxa"/>
+            <w:tcW w:w="600" w:type="pct"/>
           </w:tcPr>
           <w:p>
             <w:pPr>
@@ -3950,7 +4018,7 @@
               </w:rPr>
               <w:t xml:space="preserve">Enable Show Colour on Start, Taskbar and Action </w:t>
             </w:r>
-            <w:proofErr w:type="spellStart"/>
+            <w:bookmarkEnd w:id="38"/>
             <w:r>
               <w:rPr>
                 <w:rFonts w:eastAsiaTheme="majorEastAsia" w:cstheme="majorBidi"/>
@@ -3958,15 +4026,13 @@
                 <w:smallCaps/>
                 <w:color w:val="2E74B5" w:themeColor="accent1" w:themeShade="BF"/>
               </w:rPr>
-              <w:t>Center</w:t>
-            </w:r>
-            <w:bookmarkEnd w:id="38"/>
-            <w:proofErr w:type="spellEnd"/>
-          </w:p>
-        </w:tc>
-        <w:tc>
-          <w:tcPr>
-            <w:tcW w:w="1701" w:type="dxa"/>
+              <w:t>Centre</w:t>
+            </w:r>
+          </w:p>
+        </w:tc>
+        <w:tc>
+          <w:tcPr>
+            <w:tcW w:w="600" w:type="pct"/>
           </w:tcPr>
           <w:p>
             <w:r>
@@ -3976,7 +4042,7 @@
         </w:tc>
         <w:tc>
           <w:tcPr>
-            <w:tcW w:w="9071" w:type="dxa"/>
+            <w:tcW w:w="3200" w:type="pct"/>
             <w:gridSpan w:val="3"/>
           </w:tcPr>
           <w:p>
@@ -3989,28 +4055,13 @@
               <w:t xml:space="preserve">    It simply stops applying during user logon.</w:t>
             </w:r>
           </w:p>
-          <w:p/>
-          <w:p>
-            <w:r>
-              <w:t xml:space="preserve">Enabling this policy Enables the Colour </w:t>
-            </w:r>
-            <w:r>
-              <w:t>specified</w:t>
-            </w:r>
-            <w:r>
-              <w:t xml:space="preserve"> in Settings &gt; Personalisation &gt; Colours, to be applied automagically to the Windows Aero enabled </w:t>
-            </w:r>
-            <w:r>
-              <w:t>areas</w:t>
-            </w:r>
-            <w:r>
-              <w:t xml:space="preserve">, such as Start, Taskbar and the Notification and Action </w:t>
-            </w:r>
-            <w:proofErr w:type="spellStart"/>
-            <w:r>
-              <w:t>Center</w:t>
-            </w:r>
-            <w:proofErr w:type="spellEnd"/>
+          <w:p>
+            <w:r>
+              <w:t xml:space="preserve">Enabling this policy Enables the Colour specified in Settings &gt; Personalisation &gt; Colours, to be applied automagically to the Windows Aero enabled areas, such as Start, Taskbar and the Notification and Action </w:t>
+            </w:r>
+            <w:r>
+              <w:t>Centre</w:t>
+            </w:r>
             <w:r>
               <w:t>. It doesn't affect the Title Bars on Applications!</w:t>
             </w:r>
@@ -4028,7 +4079,7 @@
         </w:trPr>
         <w:tc>
           <w:tcPr>
-            <w:tcW w:w="1701" w:type="dxa"/>
+            <w:tcW w:w="600" w:type="pct"/>
           </w:tcPr>
           <w:p>
             <w:pPr>
@@ -4053,7 +4104,8 @@
                 <w:sz w:val="24"/>
                 <w:szCs w:val="24"/>
               </w:rPr>
-              <w:t>KyGP/</w:t>
+              <w:lastRenderedPageBreak/>
+              <w:t>KnectGP</w:t>
             </w:r>
             <w:r>
               <w:rPr>
@@ -4063,8 +4115,7 @@
                 <w:sz w:val="24"/>
                 <w:szCs w:val="24"/>
               </w:rPr>
-              <w:br/>
-              <w:t>Windows 10/Settings/</w:t>
+              <w:t>/</w:t>
             </w:r>
             <w:r>
               <w:rPr>
@@ -4075,6 +4126,17 @@
                 <w:szCs w:val="24"/>
               </w:rPr>
               <w:br/>
+              <w:t>Windows 10/Settings/</w:t>
+            </w:r>
+            <w:r>
+              <w:rPr>
+                <w:rFonts w:eastAsiaTheme="majorEastAsia" w:cstheme="majorBidi"/>
+                <w:smallCaps/>
+                <w:color w:val="1F4D78" w:themeColor="accent1" w:themeShade="7F"/>
+                <w:sz w:val="24"/>
+                <w:szCs w:val="24"/>
+              </w:rPr>
+              <w:br/>
             </w:r>
             <w:r>
               <w:rPr>
@@ -4111,7 +4173,7 @@
         </w:tc>
         <w:tc>
           <w:tcPr>
-            <w:tcW w:w="1701" w:type="dxa"/>
+            <w:tcW w:w="600" w:type="pct"/>
           </w:tcPr>
           <w:p>
             <w:pPr>
@@ -4141,7 +4203,7 @@
         </w:tc>
         <w:tc>
           <w:tcPr>
-            <w:tcW w:w="1701" w:type="dxa"/>
+            <w:tcW w:w="600" w:type="pct"/>
           </w:tcPr>
           <w:p>
             <w:r>
@@ -4151,7 +4213,7 @@
         </w:tc>
         <w:tc>
           <w:tcPr>
-            <w:tcW w:w="9071" w:type="dxa"/>
+            <w:tcW w:w="3200" w:type="pct"/>
             <w:gridSpan w:val="3"/>
           </w:tcPr>
           <w:p>
@@ -4164,16 +4226,9 @@
               <w:t xml:space="preserve">    It simply stops applying during user logon.</w:t>
             </w:r>
           </w:p>
-          <w:p/>
-          <w:p>
-            <w:r>
-              <w:t xml:space="preserve">Enabling this policy Enables the Colour </w:t>
-            </w:r>
-            <w:r>
-              <w:t>specified</w:t>
-            </w:r>
-            <w:r>
-              <w:t xml:space="preserve"> in Settings &gt; Personalisation &gt; Colours, to be applied automagically to the Title Bars of Windowed applications and Store Apps. This does not affect applications that use their own Title Bars and it also doesn't have any bearing on Aero Enabled applications.</w:t>
+          <w:p>
+            <w:r>
+              <w:t>Enabling this policy Enables the Colour specified in Settings &gt; Personalisation &gt; Colours, to be applied automagically to the Title Bars of Windowed applications and Store Apps. This does not affect applications that use their own Title Bars and it also doesn't have any bearing on Aero Enabled applications.</w:t>
             </w:r>
           </w:p>
           <w:p>
@@ -4183,12 +4238,12 @@
           </w:p>
         </w:tc>
       </w:tr>
-      <w:bookmarkEnd w:id="1"/>
+      <w:bookmarkEnd w:id="2"/>
     </w:tbl>
     <w:p/>
     <w:sectPr>
       <w:pgSz w:w="16838" w:h="11906" w:orient="landscape"/>
-      <w:pgMar w:top="1440" w:right="1440" w:bottom="1440" w:left="1440" w:header="708" w:footer="708" w:gutter="0"/>
+      <w:pgMar w:top="567" w:right="536" w:bottom="1440" w:left="567" w:header="708" w:footer="708" w:gutter="0"/>
       <w:cols w:space="708"/>
       <w:docGrid w:linePitch="360"/>
     </w:sectPr>
@@ -4197,7 +4252,7 @@
 </file>
 
 <file path=word/styles.xml><?xml version="1.0" encoding="utf-8"?>
-<w:styles xmlns:mc="http://schemas.openxmlformats.org/markup-compatibility/2006" xmlns:r="http://schemas.openxmlformats.org/officeDocument/2006/relationships" xmlns:w="http://schemas.openxmlformats.org/wordprocessingml/2006/main" xmlns:w14="http://schemas.microsoft.com/office/word/2010/wordml" xmlns:w15="http://schemas.microsoft.com/office/word/2012/wordml" xmlns:w16se="http://schemas.microsoft.com/office/word/2015/wordml/symex" mc:Ignorable="w14 w15 w16se">
+<w:styles xmlns:mc="http://schemas.openxmlformats.org/markup-compatibility/2006" xmlns:r="http://schemas.openxmlformats.org/officeDocument/2006/relationships" xmlns:w="http://schemas.openxmlformats.org/wordprocessingml/2006/main" xmlns:w14="http://schemas.microsoft.com/office/word/2010/wordml" xmlns:w15="http://schemas.microsoft.com/office/word/2012/wordml" xmlns:w16cid="http://schemas.microsoft.com/office/word/2016/wordml/cid" xmlns:w16se="http://schemas.microsoft.com/office/word/2015/wordml/symex" mc:Ignorable="w14 w15 w16se w16cid">
   <w:docDefaults>
     <w:rPrDefault>
       <w:rPr>
@@ -4207,7 +4262,7 @@
     </w:rPrDefault>
     <w:pPrDefault/>
   </w:docDefaults>
-  <w:latentStyles w:defLockedState="0" w:defUIPriority="99" w:defSemiHidden="0" w:defUnhideWhenUsed="0" w:defQFormat="0" w:count="372">
+  <w:latentStyles w:defLockedState="0" w:defUIPriority="99" w:defSemiHidden="0" w:defUnhideWhenUsed="0" w:defQFormat="0" w:count="376">
     <w:lsdException w:name="Normal" w:uiPriority="0" w:qFormat="1"/>
     <w:lsdException w:name="heading 1" w:uiPriority="9" w:qFormat="1"/>
     <w:lsdException w:name="heading 2" w:semiHidden="1" w:uiPriority="9" w:unhideWhenUsed="1" w:qFormat="1"/>
@@ -4356,11 +4411,11 @@
     <w:lsdException w:name="Table Elegant" w:semiHidden="1" w:unhideWhenUsed="1"/>
     <w:lsdException w:name="Table Professional" w:semiHidden="1" w:unhideWhenUsed="1"/>
     <w:lsdException w:name="Table Subtle 1" w:semiHidden="1" w:unhideWhenUsed="1"/>
-    <w:lsdException w:name="Table Subtle 2" w:semiHidden="1" w:unhideWhenUsed="1"/>
     <w:lsdException w:name="Table Web 1" w:semiHidden="1" w:unhideWhenUsed="1"/>
     <w:lsdException w:name="Table Web 2" w:semiHidden="1" w:unhideWhenUsed="1"/>
     <w:lsdException w:name="Balloon Text" w:semiHidden="1" w:unhideWhenUsed="1"/>
     <w:lsdException w:name="Table Grid" w:uiPriority="39"/>
+    <w:lsdException w:name="Table Theme" w:semiHidden="1" w:unhideWhenUsed="1"/>
     <w:lsdException w:name="Placeholder Text" w:semiHidden="1"/>
     <w:lsdException w:name="No Spacing" w:uiPriority="1" w:qFormat="1"/>
     <w:lsdException w:name="Light Shading" w:uiPriority="60"/>
@@ -4577,6 +4632,10 @@
     <w:lsdException w:name="List Table 6 Colorful Accent 6" w:uiPriority="51"/>
     <w:lsdException w:name="List Table 7 Colorful Accent 6" w:uiPriority="52"/>
     <w:lsdException w:name="Mention" w:semiHidden="1" w:unhideWhenUsed="1"/>
+    <w:lsdException w:name="Smart Hyperlink" w:semiHidden="1" w:unhideWhenUsed="1"/>
+    <w:lsdException w:name="Hashtag" w:semiHidden="1" w:unhideWhenUsed="1"/>
+    <w:lsdException w:name="Unresolved Mention" w:semiHidden="1" w:unhideWhenUsed="1"/>
+    <w:lsdException w:name="Smart Link" w:semiHidden="1" w:unhideWhenUsed="1"/>
   </w:latentStyles>
   <w:style w:type="paragraph" w:default="1" w:styleId="Normal">
     <w:name w:val="Normal"/>
@@ -4748,7 +4807,6 @@
   <w:style w:type="character" w:default="1" w:styleId="DefaultParagraphFont">
     <w:name w:val="Default Paragraph Font"/>
     <w:uiPriority w:val="1"/>
-    <w:semiHidden/>
     <w:unhideWhenUsed/>
   </w:style>
   <w:style w:type="table" w:default="1" w:styleId="TableNormal">
@@ -5255,6 +5313,18 @@
       </w:tblBorders>
     </w:tblPr>
   </w:style>
+  <w:style w:type="character" w:styleId="UnresolvedMention">
+    <w:name w:val="Unresolved Mention"/>
+    <w:basedOn w:val="DefaultParagraphFont"/>
+    <w:uiPriority w:val="99"/>
+    <w:semiHidden/>
+    <w:unhideWhenUsed/>
+    <w:rsid w:val="003011CE"/>
+    <w:rPr>
+      <w:color w:val="605E5C"/>
+      <w:shd w:val="clear" w:color="auto" w:fill="E1DFDD"/>
+    </w:rPr>
+  </w:style>
 </w:styles>
 </file>
 
@@ -5524,7 +5594,7 @@
 </file>
 
 <file path=customXml/itemProps1.xml><?xml version="1.0" encoding="utf-8"?>
-<ds:datastoreItem xmlns:ds="http://schemas.openxmlformats.org/officeDocument/2006/customXml" ds:itemID="{67AECE87-637B-4CF0-A15A-F76209E92C18}">
+<ds:datastoreItem xmlns:ds="http://schemas.openxmlformats.org/officeDocument/2006/customXml" ds:itemID="{B8A4D8F0-BEA9-4A2E-9C92-6FB9D5718076}">
   <ds:schemaRefs>
     <ds:schemaRef ds:uri="http://schemas.openxmlformats.org/officeDocument/2006/bibliography"/>
   </ds:schemaRefs>

</xml_diff>